<commit_message>
alterando o INSTERT e o ALTER
adição da coluna e dos dados de tipoUsuario na tabela usuario
</commit_message>
<xml_diff>
--- a/ALTER TABLE's MenuMasterv1.0.docx
+++ b/ALTER TABLE's MenuMasterv1.0.docx
@@ -3,17 +3,40 @@
 <w:document xmlns:wpc="http://schemas.microsoft.com/office/word/2010/wordprocessingCanvas" xmlns:cx="http://schemas.microsoft.com/office/drawing/2014/chartex" xmlns:cx1="http://schemas.microsoft.com/office/drawing/2015/9/8/chartex" xmlns:cx2="http://schemas.microsoft.com/office/drawing/2015/10/21/chartex" xmlns:cx3="http://schemas.microsoft.com/office/drawing/2016/5/9/chartex" xmlns:cx4="http://schemas.microsoft.com/office/drawing/2016/5/10/chartex" xmlns:cx5="http://schemas.microsoft.com/office/drawing/2016/5/11/chartex" xmlns:cx6="http://schemas.microsoft.com/office/drawing/2016/5/12/chartex" xmlns:cx7="http://schemas.microsoft.com/office/drawing/2016/5/13/chartex" xmlns:cx8="http://schemas.microsoft.com/office/drawing/2016/5/14/chartex" xmlns:mc="http://schemas.openxmlformats.org/markup-compatibility/2006" xmlns:aink="http://schemas.microsoft.com/office/drawing/2016/ink" xmlns:am3d="http://schemas.microsoft.com/office/drawing/2017/model3d" xmlns:o="urn:schemas-microsoft-com:office:office" xmlns:oel="http://schemas.microsoft.com/office/2019/extlst" xmlns:r="http://schemas.openxmlformats.org/officeDocument/2006/relationships" xmlns:m="http://schemas.openxmlformats.org/officeDocument/2006/math" xmlns:v="urn:schemas-microsoft-com:vml" xmlns:wp14="http://schemas.microsoft.com/office/word/2010/wordprocessingDrawing" xmlns:wp="http://schemas.openxmlformats.org/drawingml/2006/wordprocessingDrawing" xmlns:w10="urn:schemas-microsoft-com:office:word" xmlns:w="http://schemas.openxmlformats.org/wordprocessingml/2006/main" xmlns:w14="http://schemas.microsoft.com/office/word/2010/wordml" xmlns:w15="http://schemas.microsoft.com/office/word/2012/wordml" xmlns:w16cex="http://schemas.microsoft.com/office/word/2018/wordml/cex" xmlns:w16cid="http://schemas.microsoft.com/office/word/2016/wordml/cid" xmlns:w16="http://schemas.microsoft.com/office/word/2018/wordml" xmlns:w16du="http://schemas.microsoft.com/office/word/2023/wordml/word16du" xmlns:w16sdtdh="http://schemas.microsoft.com/office/word/2020/wordml/sdtdatahash" xmlns:w16se="http://schemas.microsoft.com/office/word/2015/wordml/symex" xmlns:wpg="http://schemas.microsoft.com/office/word/2010/wordprocessingGroup" xmlns:wpi="http://schemas.microsoft.com/office/word/2010/wordprocessingInk" xmlns:wne="http://schemas.microsoft.com/office/word/2006/wordml" xmlns:wps="http://schemas.microsoft.com/office/word/2010/wordprocessingShape" mc:Ignorable="w14 w15 w16se w16cid w16 w16cex w16sdtdh w16du wp14">
   <w:body>
     <w:p>
-      <w:r>
-        <w:t xml:space="preserve">ALTER TABLE </w:t>
-      </w:r>
-      <w:proofErr w:type="spellStart"/>
-      <w:r>
-        <w:t>usuario</w:t>
+      <w:pPr>
+        <w:rPr>
+          <w:u w:val="single"/>
+        </w:rPr>
+      </w:pPr>
+      <w:r>
+        <w:t xml:space="preserve">Alter para criar coluna </w:t>
+      </w:r>
+      <w:proofErr w:type="spellStart"/>
+      <w:r>
+        <w:t>email</w:t>
+      </w:r>
+      <w:proofErr w:type="spellEnd"/>
+      <w:r>
+        <w:t xml:space="preserve"> na tabela </w:t>
+      </w:r>
+      <w:proofErr w:type="spellStart"/>
+      <w:r>
+        <w:t>Usuario</w:t>
       </w:r>
       <w:proofErr w:type="spellEnd"/>
     </w:p>
     <w:p>
       <w:r>
+        <w:t xml:space="preserve">ALTER TABLE </w:t>
+      </w:r>
+      <w:proofErr w:type="spellStart"/>
+      <w:r>
+        <w:t>usuario</w:t>
+      </w:r>
+      <w:proofErr w:type="spellEnd"/>
+    </w:p>
+    <w:p>
+      <w:r>
         <w:t xml:space="preserve">ADD COLUMN </w:t>
       </w:r>
       <w:proofErr w:type="spellStart"/>
@@ -33,6 +56,100 @@
         <w:t>255) NOT NULL UNIQUE;</w:t>
       </w:r>
     </w:p>
+    <w:p/>
+    <w:p>
+      <w:r>
+        <w:t xml:space="preserve">Delete para adicionar os dados de </w:t>
+      </w:r>
+      <w:proofErr w:type="spellStart"/>
+      <w:r>
+        <w:t>tipoUsuario</w:t>
+      </w:r>
+      <w:proofErr w:type="spellEnd"/>
+      <w:r>
+        <w:t xml:space="preserve"> – enviar esse comando após enviar o </w:t>
+      </w:r>
+      <w:proofErr w:type="spellStart"/>
+      <w:r>
+        <w:t>alter</w:t>
+      </w:r>
+      <w:proofErr w:type="spellEnd"/>
+      <w:r>
+        <w:t xml:space="preserve"> </w:t>
+      </w:r>
+      <w:proofErr w:type="spellStart"/>
+      <w:r>
+        <w:t>table</w:t>
+      </w:r>
+      <w:proofErr w:type="spellEnd"/>
+      <w:r>
+        <w:t xml:space="preserve"> acima</w:t>
+      </w:r>
+    </w:p>
+    <w:p>
+      <w:r>
+        <w:t xml:space="preserve">TRUNCATE TABLE </w:t>
+      </w:r>
+      <w:proofErr w:type="spellStart"/>
+      <w:r>
+        <w:t>usuario</w:t>
+      </w:r>
+      <w:proofErr w:type="spellEnd"/>
+      <w:r>
+        <w:t xml:space="preserve"> CASCADE;</w:t>
+      </w:r>
+    </w:p>
+    <w:p/>
+    <w:p>
+      <w:r>
+        <w:t xml:space="preserve">Alter para criar coluna </w:t>
+      </w:r>
+      <w:proofErr w:type="spellStart"/>
+      <w:r>
+        <w:t>tipoUsuario</w:t>
+      </w:r>
+      <w:proofErr w:type="spellEnd"/>
+      <w:r>
+        <w:t xml:space="preserve"> na tabela </w:t>
+      </w:r>
+      <w:proofErr w:type="spellStart"/>
+      <w:r>
+        <w:t>Usuario</w:t>
+      </w:r>
+      <w:proofErr w:type="spellEnd"/>
+    </w:p>
+    <w:p>
+      <w:r>
+        <w:t xml:space="preserve">ALTER TABLE </w:t>
+      </w:r>
+      <w:proofErr w:type="spellStart"/>
+      <w:r>
+        <w:t>usuario</w:t>
+      </w:r>
+      <w:proofErr w:type="spellEnd"/>
+    </w:p>
+    <w:p>
+      <w:r>
+        <w:t xml:space="preserve">ADD COLUMN </w:t>
+      </w:r>
+      <w:proofErr w:type="spellStart"/>
+      <w:r>
+        <w:t>tipoUsuario</w:t>
+      </w:r>
+      <w:proofErr w:type="spellEnd"/>
+      <w:r>
+        <w:t xml:space="preserve"> </w:t>
+      </w:r>
+      <w:proofErr w:type="gramStart"/>
+      <w:r>
+        <w:t>VARCHAR(</w:t>
+      </w:r>
+      <w:proofErr w:type="gramEnd"/>
+      <w:r>
+        <w:t>15);</w:t>
+      </w:r>
+    </w:p>
+    <w:p/>
     <w:sectPr>
       <w:pgSz w:w="11906" w:h="16838"/>
       <w:pgMar w:top="1417" w:right="1701" w:bottom="1417" w:left="1701" w:header="708" w:footer="708" w:gutter="0"/>

</xml_diff>

<commit_message>
usuario cadastrando, porem sem listar
</commit_message>
<xml_diff>
--- a/ALTER TABLE's MenuMasterv1.0.docx
+++ b/ALTER TABLE's MenuMasterv1.0.docx
@@ -162,7 +162,7 @@
     </w:p>
     <w:p>
       <w:r>
-        <w:t xml:space="preserve">ADD COLUMN </w:t>
+        <w:t xml:space="preserve">ALTER COLUMN </w:t>
       </w:r>
       <w:proofErr w:type="spellStart"/>
       <w:r>
@@ -170,7 +170,7 @@
       </w:r>
       <w:proofErr w:type="spellEnd"/>
       <w:r>
-        <w:t xml:space="preserve"> </w:t>
+        <w:t xml:space="preserve"> TYPE </w:t>
       </w:r>
       <w:proofErr w:type="gramStart"/>
       <w:r>
@@ -178,16 +178,9 @@
       </w:r>
       <w:proofErr w:type="gramEnd"/>
       <w:r>
-        <w:t>1</w:t>
-      </w:r>
-      <w:r>
-        <w:t>4</w:t>
-      </w:r>
-      <w:r>
-        <w:t>);</w:t>
+        <w:t>14);</w:t>
       </w:r>
     </w:p>
-    <w:p/>
     <w:p/>
     <w:sectPr>
       <w:pgSz w:w="11906" w:h="16838"/>
@@ -603,7 +596,6 @@
   <w:style w:type="character" w:default="1" w:styleId="Fontepargpadro">
     <w:name w:val="Default Paragraph Font"/>
     <w:uiPriority w:val="1"/>
-    <w:semiHidden/>
     <w:unhideWhenUsed/>
   </w:style>
   <w:style w:type="table" w:default="1" w:styleId="Tabelanormal">

</xml_diff>

<commit_message>
projeto selecionando a mesa e rodadando
</commit_message>
<xml_diff>
--- a/ALTER TABLE's MenuMasterv1.0.docx
+++ b/ALTER TABLE's MenuMasterv1.0.docx
@@ -17,256 +17,96 @@
           <w:sz w:val="28"/>
           <w:szCs w:val="28"/>
         </w:rPr>
+        <w:t>Alter para criar coluna email na tabela Usuario</w:t>
+      </w:r>
+    </w:p>
+    <w:p>
+      <w:r>
+        <w:t>ALTER TABLE usuario</w:t>
+      </w:r>
+    </w:p>
+    <w:p>
+      <w:r>
+        <w:t>ADD COLUMN email VARCHAR(255) NOT NULL UNIQUE;</w:t>
+      </w:r>
+    </w:p>
+    <w:p/>
+    <w:p>
+      <w:pPr>
+        <w:rPr>
+          <w:color w:val="FF0000"/>
+          <w:sz w:val="28"/>
+          <w:szCs w:val="28"/>
+        </w:rPr>
+      </w:pPr>
+      <w:r>
+        <w:rPr>
+          <w:color w:val="FF0000"/>
+          <w:sz w:val="28"/>
+          <w:szCs w:val="28"/>
+        </w:rPr>
+        <w:t>Delete para adicionar os dados de tipoUsuario – enviar esse comando após enviar o alter table acima</w:t>
+      </w:r>
+    </w:p>
+    <w:p>
+      <w:r>
+        <w:t>TRUNCATE TABLE usuario CASCADE;</w:t>
+      </w:r>
+    </w:p>
+    <w:p/>
+    <w:p>
+      <w:pPr>
+        <w:rPr>
+          <w:color w:val="FF0000"/>
+          <w:sz w:val="28"/>
+          <w:szCs w:val="28"/>
+        </w:rPr>
+      </w:pPr>
+      <w:r>
+        <w:rPr>
+          <w:color w:val="FF0000"/>
+          <w:sz w:val="28"/>
+          <w:szCs w:val="28"/>
+        </w:rPr>
+        <w:t>Alter para criar coluna tipoUsuario na tabela Usuario</w:t>
+      </w:r>
+    </w:p>
+    <w:p>
+      <w:r>
+        <w:t>ALTER TABLE usuario</w:t>
+      </w:r>
+    </w:p>
+    <w:p>
+      <w:r>
+        <w:t>ADD COLUMN tipoUsuario VARCHAR(15);</w:t>
+      </w:r>
+    </w:p>
+    <w:p>
+      <w:pPr>
+        <w:rPr>
+          <w:color w:val="FF0000"/>
+          <w:sz w:val="28"/>
+          <w:szCs w:val="28"/>
+          <w:u w:val="single"/>
+        </w:rPr>
+      </w:pPr>
+    </w:p>
+    <w:p>
+      <w:pPr>
+        <w:rPr>
+          <w:color w:val="FF0000"/>
+          <w:sz w:val="28"/>
+          <w:szCs w:val="28"/>
+        </w:rPr>
+      </w:pPr>
+      <w:r>
+        <w:rPr>
+          <w:color w:val="FF0000"/>
+          <w:sz w:val="28"/>
+          <w:szCs w:val="28"/>
+        </w:rPr>
         <w:t xml:space="preserve">Alter para criar coluna </w:t>
       </w:r>
-      <w:proofErr w:type="spellStart"/>
-      <w:r>
-        <w:rPr>
-          <w:color w:val="FF0000"/>
-          <w:sz w:val="28"/>
-          <w:szCs w:val="28"/>
-        </w:rPr>
-        <w:t>email</w:t>
-      </w:r>
-      <w:proofErr w:type="spellEnd"/>
-      <w:r>
-        <w:rPr>
-          <w:color w:val="FF0000"/>
-          <w:sz w:val="28"/>
-          <w:szCs w:val="28"/>
-        </w:rPr>
-        <w:t xml:space="preserve"> na tabela </w:t>
-      </w:r>
-      <w:proofErr w:type="spellStart"/>
-      <w:r>
-        <w:rPr>
-          <w:color w:val="FF0000"/>
-          <w:sz w:val="28"/>
-          <w:szCs w:val="28"/>
-        </w:rPr>
-        <w:t>Usuario</w:t>
-      </w:r>
-      <w:proofErr w:type="spellEnd"/>
-    </w:p>
-    <w:p>
-      <w:r>
-        <w:t xml:space="preserve">ALTER TABLE </w:t>
-      </w:r>
-      <w:proofErr w:type="spellStart"/>
-      <w:r>
-        <w:t>usuario</w:t>
-      </w:r>
-      <w:proofErr w:type="spellEnd"/>
-    </w:p>
-    <w:p>
-      <w:r>
-        <w:t xml:space="preserve">ADD COLUMN </w:t>
-      </w:r>
-      <w:proofErr w:type="spellStart"/>
-      <w:r>
-        <w:t>email</w:t>
-      </w:r>
-      <w:proofErr w:type="spellEnd"/>
-      <w:r>
-        <w:t xml:space="preserve"> </w:t>
-      </w:r>
-      <w:proofErr w:type="gramStart"/>
-      <w:r>
-        <w:t>VARCHAR(</w:t>
-      </w:r>
-      <w:proofErr w:type="gramEnd"/>
-      <w:r>
-        <w:t>255) NOT NULL UNIQUE;</w:t>
-      </w:r>
-    </w:p>
-    <w:p/>
-    <w:p>
-      <w:pPr>
-        <w:rPr>
-          <w:color w:val="FF0000"/>
-          <w:sz w:val="28"/>
-          <w:szCs w:val="28"/>
-        </w:rPr>
-      </w:pPr>
-      <w:r>
-        <w:rPr>
-          <w:color w:val="FF0000"/>
-          <w:sz w:val="28"/>
-          <w:szCs w:val="28"/>
-        </w:rPr>
-        <w:t xml:space="preserve">Delete para adicionar os dados de </w:t>
-      </w:r>
-      <w:proofErr w:type="spellStart"/>
-      <w:r>
-        <w:rPr>
-          <w:color w:val="FF0000"/>
-          <w:sz w:val="28"/>
-          <w:szCs w:val="28"/>
-        </w:rPr>
-        <w:t>tipoUsuario</w:t>
-      </w:r>
-      <w:proofErr w:type="spellEnd"/>
-      <w:r>
-        <w:rPr>
-          <w:color w:val="FF0000"/>
-          <w:sz w:val="28"/>
-          <w:szCs w:val="28"/>
-        </w:rPr>
-        <w:t xml:space="preserve"> – enviar esse comando após enviar o </w:t>
-      </w:r>
-      <w:proofErr w:type="spellStart"/>
-      <w:r>
-        <w:rPr>
-          <w:color w:val="FF0000"/>
-          <w:sz w:val="28"/>
-          <w:szCs w:val="28"/>
-        </w:rPr>
-        <w:t>alter</w:t>
-      </w:r>
-      <w:proofErr w:type="spellEnd"/>
-      <w:r>
-        <w:rPr>
-          <w:color w:val="FF0000"/>
-          <w:sz w:val="28"/>
-          <w:szCs w:val="28"/>
-        </w:rPr>
-        <w:t xml:space="preserve"> </w:t>
-      </w:r>
-      <w:proofErr w:type="spellStart"/>
-      <w:r>
-        <w:rPr>
-          <w:color w:val="FF0000"/>
-          <w:sz w:val="28"/>
-          <w:szCs w:val="28"/>
-        </w:rPr>
-        <w:t>table</w:t>
-      </w:r>
-      <w:proofErr w:type="spellEnd"/>
-      <w:r>
-        <w:rPr>
-          <w:color w:val="FF0000"/>
-          <w:sz w:val="28"/>
-          <w:szCs w:val="28"/>
-        </w:rPr>
-        <w:t xml:space="preserve"> acima</w:t>
-      </w:r>
-    </w:p>
-    <w:p>
-      <w:r>
-        <w:t xml:space="preserve">TRUNCATE TABLE </w:t>
-      </w:r>
-      <w:proofErr w:type="spellStart"/>
-      <w:r>
-        <w:t>usuario</w:t>
-      </w:r>
-      <w:proofErr w:type="spellEnd"/>
-      <w:r>
-        <w:t xml:space="preserve"> CASCADE;</w:t>
-      </w:r>
-    </w:p>
-    <w:p/>
-    <w:p>
-      <w:pPr>
-        <w:rPr>
-          <w:color w:val="FF0000"/>
-          <w:sz w:val="28"/>
-          <w:szCs w:val="28"/>
-        </w:rPr>
-      </w:pPr>
-      <w:r>
-        <w:rPr>
-          <w:color w:val="FF0000"/>
-          <w:sz w:val="28"/>
-          <w:szCs w:val="28"/>
-        </w:rPr>
-        <w:t xml:space="preserve">Alter para criar coluna </w:t>
-      </w:r>
-      <w:proofErr w:type="spellStart"/>
-      <w:r>
-        <w:rPr>
-          <w:color w:val="FF0000"/>
-          <w:sz w:val="28"/>
-          <w:szCs w:val="28"/>
-        </w:rPr>
-        <w:t>tipoUsuario</w:t>
-      </w:r>
-      <w:proofErr w:type="spellEnd"/>
-      <w:r>
-        <w:rPr>
-          <w:color w:val="FF0000"/>
-          <w:sz w:val="28"/>
-          <w:szCs w:val="28"/>
-        </w:rPr>
-        <w:t xml:space="preserve"> na tabela </w:t>
-      </w:r>
-      <w:proofErr w:type="spellStart"/>
-      <w:r>
-        <w:rPr>
-          <w:color w:val="FF0000"/>
-          <w:sz w:val="28"/>
-          <w:szCs w:val="28"/>
-        </w:rPr>
-        <w:t>Usuario</w:t>
-      </w:r>
-      <w:proofErr w:type="spellEnd"/>
-    </w:p>
-    <w:p>
-      <w:r>
-        <w:t xml:space="preserve">ALTER TABLE </w:t>
-      </w:r>
-      <w:proofErr w:type="spellStart"/>
-      <w:r>
-        <w:t>usuario</w:t>
-      </w:r>
-      <w:proofErr w:type="spellEnd"/>
-    </w:p>
-    <w:p>
-      <w:r>
-        <w:t xml:space="preserve">ADD COLUMN </w:t>
-      </w:r>
-      <w:proofErr w:type="spellStart"/>
-      <w:r>
-        <w:t>tipoUsuario</w:t>
-      </w:r>
-      <w:proofErr w:type="spellEnd"/>
-      <w:r>
-        <w:t xml:space="preserve"> </w:t>
-      </w:r>
-      <w:proofErr w:type="gramStart"/>
-      <w:r>
-        <w:t>VARCHAR(</w:t>
-      </w:r>
-      <w:proofErr w:type="gramEnd"/>
-      <w:r>
-        <w:t>15);</w:t>
-      </w:r>
-    </w:p>
-    <w:p>
-      <w:pPr>
-        <w:rPr>
-          <w:color w:val="FF0000"/>
-          <w:sz w:val="28"/>
-          <w:szCs w:val="28"/>
-          <w:u w:val="single"/>
-        </w:rPr>
-      </w:pPr>
-    </w:p>
-    <w:p>
-      <w:pPr>
-        <w:rPr>
-          <w:color w:val="FF0000"/>
-          <w:sz w:val="28"/>
-          <w:szCs w:val="28"/>
-        </w:rPr>
-      </w:pPr>
-      <w:r>
-        <w:rPr>
-          <w:color w:val="FF0000"/>
-          <w:sz w:val="28"/>
-          <w:szCs w:val="28"/>
-        </w:rPr>
-        <w:t xml:space="preserve">Alter para criar coluna </w:t>
-      </w:r>
       <w:r>
         <w:rPr>
           <w:color w:val="FF0000"/>
@@ -281,48 +121,17 @@
           <w:sz w:val="28"/>
           <w:szCs w:val="28"/>
         </w:rPr>
-        <w:t xml:space="preserve"> na tabela </w:t>
-      </w:r>
-      <w:proofErr w:type="spellStart"/>
-      <w:r>
-        <w:rPr>
-          <w:color w:val="FF0000"/>
-          <w:sz w:val="28"/>
-          <w:szCs w:val="28"/>
-        </w:rPr>
-        <w:t>Usuario</w:t>
-      </w:r>
-      <w:proofErr w:type="spellEnd"/>
-    </w:p>
-    <w:p>
-      <w:r>
-        <w:t xml:space="preserve">ALTER TABLE </w:t>
-      </w:r>
-      <w:proofErr w:type="spellStart"/>
-      <w:r>
-        <w:t>usuario</w:t>
-      </w:r>
-      <w:proofErr w:type="spellEnd"/>
-    </w:p>
-    <w:p>
-      <w:r>
-        <w:t xml:space="preserve">ALTER COLUMN </w:t>
-      </w:r>
-      <w:proofErr w:type="spellStart"/>
-      <w:r>
-        <w:t>cpf</w:t>
-      </w:r>
-      <w:proofErr w:type="spellEnd"/>
-      <w:r>
-        <w:t xml:space="preserve"> TYPE </w:t>
-      </w:r>
-      <w:proofErr w:type="gramStart"/>
-      <w:r>
-        <w:t>VARCHAR(</w:t>
-      </w:r>
-      <w:proofErr w:type="gramEnd"/>
-      <w:r>
-        <w:t>14);</w:t>
+        <w:t xml:space="preserve"> na tabela Usuario</w:t>
+      </w:r>
+    </w:p>
+    <w:p>
+      <w:r>
+        <w:t>ALTER TABLE usuario</w:t>
+      </w:r>
+    </w:p>
+    <w:p>
+      <w:r>
+        <w:t>ALTER COLUMN cpf TYPE VARCHAR(14);</w:t>
       </w:r>
     </w:p>
     <w:p/>
@@ -345,15 +154,7 @@
     </w:p>
     <w:p>
       <w:r>
-        <w:t xml:space="preserve">TRUNCATE TABLE </w:t>
-      </w:r>
-      <w:proofErr w:type="spellStart"/>
-      <w:r>
-        <w:t>usuario</w:t>
-      </w:r>
-      <w:proofErr w:type="spellEnd"/>
-      <w:r>
-        <w:t xml:space="preserve"> CASCADE;</w:t>
+        <w:t>TRUNCATE TABLE usuario CASCADE;</w:t>
       </w:r>
     </w:p>
     <w:p/>
@@ -372,25 +173,7 @@
           <w:sz w:val="28"/>
           <w:szCs w:val="28"/>
         </w:rPr>
-        <w:t xml:space="preserve">Remover a coluna </w:t>
-      </w:r>
-      <w:proofErr w:type="spellStart"/>
-      <w:r>
-        <w:rPr>
-          <w:color w:val="FF0000"/>
-          <w:sz w:val="28"/>
-          <w:szCs w:val="28"/>
-        </w:rPr>
-        <w:t>usuariomesa</w:t>
-      </w:r>
-      <w:proofErr w:type="spellEnd"/>
-      <w:r>
-        <w:rPr>
-          <w:color w:val="FF0000"/>
-          <w:sz w:val="28"/>
-          <w:szCs w:val="28"/>
-        </w:rPr>
-        <w:t xml:space="preserve"> da tabela mesa</w:t>
+        <w:t>Remover a coluna usuariomesa da tabela mesa</w:t>
       </w:r>
       <w:r>
         <w:rPr>
@@ -408,15 +191,7 @@
     </w:p>
     <w:p>
       <w:r>
-        <w:t xml:space="preserve">DROP COLUMN </w:t>
-      </w:r>
-      <w:proofErr w:type="spellStart"/>
-      <w:r>
-        <w:t>usuariomesa</w:t>
-      </w:r>
-      <w:proofErr w:type="spellEnd"/>
-      <w:r>
-        <w:t>;</w:t>
+        <w:t>DROP COLUMN usuariomesa;</w:t>
       </w:r>
     </w:p>
     <w:p/>
@@ -434,25 +209,7 @@
           <w:sz w:val="28"/>
           <w:szCs w:val="28"/>
         </w:rPr>
-        <w:t xml:space="preserve">Criando a coluna </w:t>
-      </w:r>
-      <w:proofErr w:type="spellStart"/>
-      <w:r>
-        <w:rPr>
-          <w:color w:val="FF0000"/>
-          <w:sz w:val="28"/>
-          <w:szCs w:val="28"/>
-        </w:rPr>
-        <w:t>mesasenum</w:t>
-      </w:r>
-      <w:proofErr w:type="spellEnd"/>
-      <w:r>
-        <w:rPr>
-          <w:color w:val="FF0000"/>
-          <w:sz w:val="28"/>
-          <w:szCs w:val="28"/>
-        </w:rPr>
-        <w:t xml:space="preserve"> na tabela mesas</w:t>
+        <w:t>Criando a coluna mesasenum na tabela mesas</w:t>
       </w:r>
     </w:p>
     <w:p>
@@ -467,15 +224,7 @@
         </w:rPr>
       </w:pPr>
       <w:r>
-        <w:t xml:space="preserve">CREATE COLUMN </w:t>
-      </w:r>
-      <w:proofErr w:type="spellStart"/>
-      <w:r>
-        <w:t>mesaenum</w:t>
-      </w:r>
-      <w:proofErr w:type="spellEnd"/>
-      <w:r>
-        <w:t>;</w:t>
+        <w:t>ADD COLUMN mesaenum VARCHAR(6);</w:t>
       </w:r>
     </w:p>
     <w:sectPr>

</xml_diff>

<commit_message>
Adicionar imagem bebidas não funcionando
</commit_message>
<xml_diff>
--- a/ALTER TABLE's MenuMasterv1.0.docx
+++ b/ALTER TABLE's MenuMasterv1.0.docx
@@ -17,240 +17,96 @@
           <w:sz w:val="28"/>
           <w:szCs w:val="28"/>
         </w:rPr>
+        <w:t>Alter para criar coluna email na tabela Usuario</w:t>
+      </w:r>
+    </w:p>
+    <w:p>
+      <w:r>
+        <w:t>ALTER TABLE usuario</w:t>
+      </w:r>
+    </w:p>
+    <w:p>
+      <w:r>
+        <w:t>ADD COLUMN email VARCHAR(255) NOT NULL UNIQUE;</w:t>
+      </w:r>
+    </w:p>
+    <w:p/>
+    <w:p>
+      <w:pPr>
+        <w:rPr>
+          <w:color w:val="FF0000"/>
+          <w:sz w:val="28"/>
+          <w:szCs w:val="28"/>
+        </w:rPr>
+      </w:pPr>
+      <w:r>
+        <w:rPr>
+          <w:color w:val="FF0000"/>
+          <w:sz w:val="28"/>
+          <w:szCs w:val="28"/>
+        </w:rPr>
+        <w:t>Delete para adicionar os dados de tipoUsuario – enviar esse comando após enviar o alter table acima</w:t>
+      </w:r>
+    </w:p>
+    <w:p>
+      <w:r>
+        <w:t>TRUNCATE TABLE usuario CASCADE;</w:t>
+      </w:r>
+    </w:p>
+    <w:p/>
+    <w:p>
+      <w:pPr>
+        <w:rPr>
+          <w:color w:val="FF0000"/>
+          <w:sz w:val="28"/>
+          <w:szCs w:val="28"/>
+        </w:rPr>
+      </w:pPr>
+      <w:r>
+        <w:rPr>
+          <w:color w:val="FF0000"/>
+          <w:sz w:val="28"/>
+          <w:szCs w:val="28"/>
+        </w:rPr>
+        <w:t>Alter para criar coluna tipoUsuario na tabela Usuario</w:t>
+      </w:r>
+    </w:p>
+    <w:p>
+      <w:r>
+        <w:t>ALTER TABLE usuario</w:t>
+      </w:r>
+    </w:p>
+    <w:p>
+      <w:r>
+        <w:t>ADD COLUMN tipoUsuario VARCHAR(15);</w:t>
+      </w:r>
+    </w:p>
+    <w:p>
+      <w:pPr>
+        <w:rPr>
+          <w:color w:val="FF0000"/>
+          <w:sz w:val="28"/>
+          <w:szCs w:val="28"/>
+          <w:u w:val="single"/>
+        </w:rPr>
+      </w:pPr>
+    </w:p>
+    <w:p>
+      <w:pPr>
+        <w:rPr>
+          <w:color w:val="FF0000"/>
+          <w:sz w:val="28"/>
+          <w:szCs w:val="28"/>
+        </w:rPr>
+      </w:pPr>
+      <w:r>
+        <w:rPr>
+          <w:color w:val="FF0000"/>
+          <w:sz w:val="28"/>
+          <w:szCs w:val="28"/>
+        </w:rPr>
         <w:t xml:space="preserve">Alter para criar coluna </w:t>
       </w:r>
-      <w:proofErr w:type="spellStart"/>
-      <w:r>
-        <w:rPr>
-          <w:color w:val="FF0000"/>
-          <w:sz w:val="28"/>
-          <w:szCs w:val="28"/>
-        </w:rPr>
-        <w:t>email</w:t>
-      </w:r>
-      <w:proofErr w:type="spellEnd"/>
-      <w:r>
-        <w:rPr>
-          <w:color w:val="FF0000"/>
-          <w:sz w:val="28"/>
-          <w:szCs w:val="28"/>
-        </w:rPr>
-        <w:t xml:space="preserve"> na tabela </w:t>
-      </w:r>
-      <w:proofErr w:type="spellStart"/>
-      <w:r>
-        <w:rPr>
-          <w:color w:val="FF0000"/>
-          <w:sz w:val="28"/>
-          <w:szCs w:val="28"/>
-        </w:rPr>
-        <w:t>Usuario</w:t>
-      </w:r>
-      <w:proofErr w:type="spellEnd"/>
-    </w:p>
-    <w:p>
-      <w:r>
-        <w:t xml:space="preserve">ALTER TABLE </w:t>
-      </w:r>
-      <w:proofErr w:type="spellStart"/>
-      <w:r>
-        <w:t>usuario</w:t>
-      </w:r>
-      <w:proofErr w:type="spellEnd"/>
-    </w:p>
-    <w:p>
-      <w:r>
-        <w:t xml:space="preserve">ADD COLUMN </w:t>
-      </w:r>
-      <w:proofErr w:type="spellStart"/>
-      <w:r>
-        <w:t>email</w:t>
-      </w:r>
-      <w:proofErr w:type="spellEnd"/>
-      <w:r>
-        <w:t xml:space="preserve"> VARCHAR(255) NOT NULL UNIQUE;</w:t>
-      </w:r>
-    </w:p>
-    <w:p/>
-    <w:p>
-      <w:pPr>
-        <w:rPr>
-          <w:color w:val="FF0000"/>
-          <w:sz w:val="28"/>
-          <w:szCs w:val="28"/>
-        </w:rPr>
-      </w:pPr>
-      <w:r>
-        <w:rPr>
-          <w:color w:val="FF0000"/>
-          <w:sz w:val="28"/>
-          <w:szCs w:val="28"/>
-        </w:rPr>
-        <w:t xml:space="preserve">Delete para adicionar os dados de </w:t>
-      </w:r>
-      <w:proofErr w:type="spellStart"/>
-      <w:r>
-        <w:rPr>
-          <w:color w:val="FF0000"/>
-          <w:sz w:val="28"/>
-          <w:szCs w:val="28"/>
-        </w:rPr>
-        <w:t>tipoUsuario</w:t>
-      </w:r>
-      <w:proofErr w:type="spellEnd"/>
-      <w:r>
-        <w:rPr>
-          <w:color w:val="FF0000"/>
-          <w:sz w:val="28"/>
-          <w:szCs w:val="28"/>
-        </w:rPr>
-        <w:t xml:space="preserve"> – enviar esse comando após enviar o </w:t>
-      </w:r>
-      <w:proofErr w:type="spellStart"/>
-      <w:r>
-        <w:rPr>
-          <w:color w:val="FF0000"/>
-          <w:sz w:val="28"/>
-          <w:szCs w:val="28"/>
-        </w:rPr>
-        <w:t>alter</w:t>
-      </w:r>
-      <w:proofErr w:type="spellEnd"/>
-      <w:r>
-        <w:rPr>
-          <w:color w:val="FF0000"/>
-          <w:sz w:val="28"/>
-          <w:szCs w:val="28"/>
-        </w:rPr>
-        <w:t xml:space="preserve"> </w:t>
-      </w:r>
-      <w:proofErr w:type="spellStart"/>
-      <w:r>
-        <w:rPr>
-          <w:color w:val="FF0000"/>
-          <w:sz w:val="28"/>
-          <w:szCs w:val="28"/>
-        </w:rPr>
-        <w:t>table</w:t>
-      </w:r>
-      <w:proofErr w:type="spellEnd"/>
-      <w:r>
-        <w:rPr>
-          <w:color w:val="FF0000"/>
-          <w:sz w:val="28"/>
-          <w:szCs w:val="28"/>
-        </w:rPr>
-        <w:t xml:space="preserve"> acima</w:t>
-      </w:r>
-    </w:p>
-    <w:p>
-      <w:r>
-        <w:t xml:space="preserve">TRUNCATE TABLE </w:t>
-      </w:r>
-      <w:proofErr w:type="spellStart"/>
-      <w:r>
-        <w:t>usuario</w:t>
-      </w:r>
-      <w:proofErr w:type="spellEnd"/>
-      <w:r>
-        <w:t xml:space="preserve"> CASCADE;</w:t>
-      </w:r>
-    </w:p>
-    <w:p/>
-    <w:p>
-      <w:pPr>
-        <w:rPr>
-          <w:color w:val="FF0000"/>
-          <w:sz w:val="28"/>
-          <w:szCs w:val="28"/>
-        </w:rPr>
-      </w:pPr>
-      <w:r>
-        <w:rPr>
-          <w:color w:val="FF0000"/>
-          <w:sz w:val="28"/>
-          <w:szCs w:val="28"/>
-        </w:rPr>
-        <w:t xml:space="preserve">Alter para criar coluna </w:t>
-      </w:r>
-      <w:proofErr w:type="spellStart"/>
-      <w:r>
-        <w:rPr>
-          <w:color w:val="FF0000"/>
-          <w:sz w:val="28"/>
-          <w:szCs w:val="28"/>
-        </w:rPr>
-        <w:t>tipoUsuario</w:t>
-      </w:r>
-      <w:proofErr w:type="spellEnd"/>
-      <w:r>
-        <w:rPr>
-          <w:color w:val="FF0000"/>
-          <w:sz w:val="28"/>
-          <w:szCs w:val="28"/>
-        </w:rPr>
-        <w:t xml:space="preserve"> na tabela </w:t>
-      </w:r>
-      <w:proofErr w:type="spellStart"/>
-      <w:r>
-        <w:rPr>
-          <w:color w:val="FF0000"/>
-          <w:sz w:val="28"/>
-          <w:szCs w:val="28"/>
-        </w:rPr>
-        <w:t>Usuario</w:t>
-      </w:r>
-      <w:proofErr w:type="spellEnd"/>
-    </w:p>
-    <w:p>
-      <w:r>
-        <w:t xml:space="preserve">ALTER TABLE </w:t>
-      </w:r>
-      <w:proofErr w:type="spellStart"/>
-      <w:r>
-        <w:t>usuario</w:t>
-      </w:r>
-      <w:proofErr w:type="spellEnd"/>
-    </w:p>
-    <w:p>
-      <w:r>
-        <w:t xml:space="preserve">ADD COLUMN </w:t>
-      </w:r>
-      <w:proofErr w:type="spellStart"/>
-      <w:r>
-        <w:t>tipoUsuario</w:t>
-      </w:r>
-      <w:proofErr w:type="spellEnd"/>
-      <w:r>
-        <w:t xml:space="preserve"> VARCHAR(15);</w:t>
-      </w:r>
-    </w:p>
-    <w:p>
-      <w:pPr>
-        <w:rPr>
-          <w:color w:val="FF0000"/>
-          <w:sz w:val="28"/>
-          <w:szCs w:val="28"/>
-          <w:u w:val="single"/>
-        </w:rPr>
-      </w:pPr>
-    </w:p>
-    <w:p>
-      <w:pPr>
-        <w:rPr>
-          <w:color w:val="FF0000"/>
-          <w:sz w:val="28"/>
-          <w:szCs w:val="28"/>
-        </w:rPr>
-      </w:pPr>
-      <w:r>
-        <w:rPr>
-          <w:color w:val="FF0000"/>
-          <w:sz w:val="28"/>
-          <w:szCs w:val="28"/>
-        </w:rPr>
-        <w:t xml:space="preserve">Alter para criar coluna </w:t>
-      </w:r>
       <w:r>
         <w:rPr>
           <w:color w:val="FF0000"/>
@@ -265,40 +121,17 @@
           <w:sz w:val="28"/>
           <w:szCs w:val="28"/>
         </w:rPr>
-        <w:t xml:space="preserve"> na tabela </w:t>
-      </w:r>
-      <w:proofErr w:type="spellStart"/>
-      <w:r>
-        <w:rPr>
-          <w:color w:val="FF0000"/>
-          <w:sz w:val="28"/>
-          <w:szCs w:val="28"/>
-        </w:rPr>
-        <w:t>Usuario</w:t>
-      </w:r>
-      <w:proofErr w:type="spellEnd"/>
-    </w:p>
-    <w:p>
-      <w:r>
-        <w:t xml:space="preserve">ALTER TABLE </w:t>
-      </w:r>
-      <w:proofErr w:type="spellStart"/>
-      <w:r>
-        <w:t>usuario</w:t>
-      </w:r>
-      <w:proofErr w:type="spellEnd"/>
-    </w:p>
-    <w:p>
-      <w:r>
-        <w:t xml:space="preserve">ALTER COLUMN </w:t>
-      </w:r>
-      <w:proofErr w:type="spellStart"/>
-      <w:r>
-        <w:t>cpf</w:t>
-      </w:r>
-      <w:proofErr w:type="spellEnd"/>
-      <w:r>
-        <w:t xml:space="preserve"> TYPE VARCHAR(14);</w:t>
+        <w:t xml:space="preserve"> na tabela Usuario</w:t>
+      </w:r>
+    </w:p>
+    <w:p>
+      <w:r>
+        <w:t>ALTER TABLE usuario</w:t>
+      </w:r>
+    </w:p>
+    <w:p>
+      <w:r>
+        <w:t>ALTER COLUMN cpf TYPE VARCHAR(14);</w:t>
       </w:r>
     </w:p>
     <w:p/>
@@ -321,15 +154,7 @@
     </w:p>
     <w:p>
       <w:r>
-        <w:t xml:space="preserve">TRUNCATE TABLE </w:t>
-      </w:r>
-      <w:proofErr w:type="spellStart"/>
-      <w:r>
-        <w:t>usuario</w:t>
-      </w:r>
-      <w:proofErr w:type="spellEnd"/>
-      <w:r>
-        <w:t xml:space="preserve"> CASCADE;</w:t>
+        <w:t>TRUNCATE TABLE usuario CASCADE;</w:t>
       </w:r>
     </w:p>
     <w:p/>
@@ -348,25 +173,7 @@
           <w:sz w:val="28"/>
           <w:szCs w:val="28"/>
         </w:rPr>
-        <w:t xml:space="preserve">Remover a coluna </w:t>
-      </w:r>
-      <w:proofErr w:type="spellStart"/>
-      <w:r>
-        <w:rPr>
-          <w:color w:val="FF0000"/>
-          <w:sz w:val="28"/>
-          <w:szCs w:val="28"/>
-        </w:rPr>
-        <w:t>usuariomesa</w:t>
-      </w:r>
-      <w:proofErr w:type="spellEnd"/>
-      <w:r>
-        <w:rPr>
-          <w:color w:val="FF0000"/>
-          <w:sz w:val="28"/>
-          <w:szCs w:val="28"/>
-        </w:rPr>
-        <w:t xml:space="preserve"> da tabela mesa</w:t>
+        <w:t>Remover a coluna usuariomesa da tabela mesa</w:t>
       </w:r>
       <w:r>
         <w:rPr>
@@ -384,15 +191,7 @@
     </w:p>
     <w:p>
       <w:r>
-        <w:t xml:space="preserve">DROP COLUMN </w:t>
-      </w:r>
-      <w:proofErr w:type="spellStart"/>
-      <w:r>
-        <w:t>usuariomesa</w:t>
-      </w:r>
-      <w:proofErr w:type="spellEnd"/>
-      <w:r>
-        <w:t>;</w:t>
+        <w:t>DROP COLUMN usuariomesa;</w:t>
       </w:r>
     </w:p>
     <w:p/>
@@ -410,25 +209,7 @@
           <w:sz w:val="28"/>
           <w:szCs w:val="28"/>
         </w:rPr>
-        <w:t xml:space="preserve">Criando a coluna </w:t>
-      </w:r>
-      <w:proofErr w:type="spellStart"/>
-      <w:r>
-        <w:rPr>
-          <w:color w:val="FF0000"/>
-          <w:sz w:val="28"/>
-          <w:szCs w:val="28"/>
-        </w:rPr>
-        <w:t>mesasenum</w:t>
-      </w:r>
-      <w:proofErr w:type="spellEnd"/>
-      <w:r>
-        <w:rPr>
-          <w:color w:val="FF0000"/>
-          <w:sz w:val="28"/>
-          <w:szCs w:val="28"/>
-        </w:rPr>
-        <w:t xml:space="preserve"> na tabela mesas</w:t>
+        <w:t>Criando a coluna mesasenum na tabela mesas</w:t>
       </w:r>
     </w:p>
     <w:p>
@@ -438,15 +219,7 @@
     </w:p>
     <w:p>
       <w:r>
-        <w:t xml:space="preserve">ADD COLUMN </w:t>
-      </w:r>
-      <w:proofErr w:type="spellStart"/>
-      <w:r>
-        <w:t>mesaenum</w:t>
-      </w:r>
-      <w:proofErr w:type="spellEnd"/>
-      <w:r>
-        <w:t xml:space="preserve"> VARCHAR(6);</w:t>
+        <w:t>ADD COLUMN mesaenum VARCHAR(6);</w:t>
       </w:r>
     </w:p>
     <w:p/>
@@ -473,21 +246,61 @@
         <w:rPr>
           <w:u w:val="single"/>
         </w:rPr>
-        <w:t xml:space="preserve">DROP COLUMN </w:t>
-      </w:r>
-      <w:proofErr w:type="spellStart"/>
-      <w:r>
-        <w:rPr>
-          <w:u w:val="single"/>
-        </w:rPr>
-        <w:t>usuariopedido</w:t>
-      </w:r>
-      <w:proofErr w:type="spellEnd"/>
-      <w:r>
-        <w:rPr>
-          <w:u w:val="single"/>
-        </w:rPr>
-        <w:t>;</w:t>
+        <w:t>DROP COLUMN usuariopedido;</w:t>
+      </w:r>
+    </w:p>
+    <w:p>
+      <w:pPr>
+        <w:rPr>
+          <w:u w:val="single"/>
+        </w:rPr>
+      </w:pPr>
+    </w:p>
+    <w:p>
+      <w:pPr>
+        <w:rPr>
+          <w:u w:val="single"/>
+        </w:rPr>
+      </w:pPr>
+      <w:r>
+        <w:rPr>
+          <w:u w:val="single"/>
+        </w:rPr>
+        <w:lastRenderedPageBreak/>
+        <w:t>ALTER TABLE bebidas ADD COLUMN imagem BYTEA;</w:t>
+      </w:r>
+    </w:p>
+    <w:p>
+      <w:pPr>
+        <w:rPr>
+          <w:u w:val="single"/>
+        </w:rPr>
+      </w:pPr>
+    </w:p>
+    <w:p>
+      <w:pPr>
+        <w:rPr>
+          <w:u w:val="single"/>
+        </w:rPr>
+      </w:pPr>
+      <w:r>
+        <w:rPr>
+          <w:u w:val="single"/>
+        </w:rPr>
+        <w:t>ALTER TABLe bebidas</w:t>
+      </w:r>
+    </w:p>
+    <w:p>
+      <w:pPr>
+        <w:rPr>
+          <w:u w:val="single"/>
+        </w:rPr>
+      </w:pPr>
+      <w:r>
+        <w:rPr>
+          <w:u w:val="single"/>
+        </w:rPr>
+        <w:t>DROP COLUMN qntbebida;</w:t>
       </w:r>
     </w:p>
     <w:sectPr>
@@ -904,7 +717,6 @@
   <w:style w:type="character" w:default="1" w:styleId="Fontepargpadro">
     <w:name w:val="Default Paragraph Font"/>
     <w:uiPriority w:val="1"/>
-    <w:semiHidden/>
     <w:unhideWhenUsed/>
   </w:style>
   <w:style w:type="table" w:default="1" w:styleId="Tabelanormal">

</xml_diff>

<commit_message>
Mesas Listando e adicionando
</commit_message>
<xml_diff>
--- a/ALTER TABLE's MenuMasterv1.0.docx
+++ b/ALTER TABLE's MenuMasterv1.0.docx
@@ -17,17 +17,58 @@
           <w:sz w:val="28"/>
           <w:szCs w:val="28"/>
         </w:rPr>
-        <w:t>Alter para criar coluna email na tabela Usuario</w:t>
-      </w:r>
-    </w:p>
-    <w:p>
-      <w:r>
-        <w:t>ALTER TABLE usuario</w:t>
-      </w:r>
-    </w:p>
-    <w:p>
-      <w:r>
-        <w:t>ADD COLUMN email VARCHAR(255) NOT NULL UNIQUE;</w:t>
+        <w:t xml:space="preserve">Alter para criar coluna </w:t>
+      </w:r>
+      <w:proofErr w:type="spellStart"/>
+      <w:r>
+        <w:rPr>
+          <w:color w:val="FF0000"/>
+          <w:sz w:val="28"/>
+          <w:szCs w:val="28"/>
+        </w:rPr>
+        <w:t>email</w:t>
+      </w:r>
+      <w:proofErr w:type="spellEnd"/>
+      <w:r>
+        <w:rPr>
+          <w:color w:val="FF0000"/>
+          <w:sz w:val="28"/>
+          <w:szCs w:val="28"/>
+        </w:rPr>
+        <w:t xml:space="preserve"> na tabela </w:t>
+      </w:r>
+      <w:proofErr w:type="spellStart"/>
+      <w:r>
+        <w:rPr>
+          <w:color w:val="FF0000"/>
+          <w:sz w:val="28"/>
+          <w:szCs w:val="28"/>
+        </w:rPr>
+        <w:t>Usuario</w:t>
+      </w:r>
+      <w:proofErr w:type="spellEnd"/>
+    </w:p>
+    <w:p>
+      <w:r>
+        <w:t xml:space="preserve">ALTER TABLE </w:t>
+      </w:r>
+      <w:proofErr w:type="spellStart"/>
+      <w:r>
+        <w:t>usuario</w:t>
+      </w:r>
+      <w:proofErr w:type="spellEnd"/>
+    </w:p>
+    <w:p>
+      <w:r>
+        <w:t xml:space="preserve">ADD COLUMN </w:t>
+      </w:r>
+      <w:proofErr w:type="spellStart"/>
+      <w:r>
+        <w:t>email</w:t>
+      </w:r>
+      <w:proofErr w:type="spellEnd"/>
+      <w:r>
+        <w:t xml:space="preserve"> VARCHAR(255) NOT NULL UNIQUE;</w:t>
       </w:r>
     </w:p>
     <w:p/>
@@ -45,12 +86,74 @@
           <w:sz w:val="28"/>
           <w:szCs w:val="28"/>
         </w:rPr>
-        <w:t>Delete para adicionar os dados de tipoUsuario – enviar esse comando após enviar o alter table acima</w:t>
-      </w:r>
-    </w:p>
-    <w:p>
-      <w:r>
-        <w:t>TRUNCATE TABLE usuario CASCADE;</w:t>
+        <w:t xml:space="preserve">Delete para adicionar os dados de </w:t>
+      </w:r>
+      <w:proofErr w:type="spellStart"/>
+      <w:r>
+        <w:rPr>
+          <w:color w:val="FF0000"/>
+          <w:sz w:val="28"/>
+          <w:szCs w:val="28"/>
+        </w:rPr>
+        <w:t>tipoUsuario</w:t>
+      </w:r>
+      <w:proofErr w:type="spellEnd"/>
+      <w:r>
+        <w:rPr>
+          <w:color w:val="FF0000"/>
+          <w:sz w:val="28"/>
+          <w:szCs w:val="28"/>
+        </w:rPr>
+        <w:t xml:space="preserve"> – enviar esse comando após enviar o </w:t>
+      </w:r>
+      <w:proofErr w:type="spellStart"/>
+      <w:r>
+        <w:rPr>
+          <w:color w:val="FF0000"/>
+          <w:sz w:val="28"/>
+          <w:szCs w:val="28"/>
+        </w:rPr>
+        <w:t>alter</w:t>
+      </w:r>
+      <w:proofErr w:type="spellEnd"/>
+      <w:r>
+        <w:rPr>
+          <w:color w:val="FF0000"/>
+          <w:sz w:val="28"/>
+          <w:szCs w:val="28"/>
+        </w:rPr>
+        <w:t xml:space="preserve"> </w:t>
+      </w:r>
+      <w:proofErr w:type="spellStart"/>
+      <w:r>
+        <w:rPr>
+          <w:color w:val="FF0000"/>
+          <w:sz w:val="28"/>
+          <w:szCs w:val="28"/>
+        </w:rPr>
+        <w:t>table</w:t>
+      </w:r>
+      <w:proofErr w:type="spellEnd"/>
+      <w:r>
+        <w:rPr>
+          <w:color w:val="FF0000"/>
+          <w:sz w:val="28"/>
+          <w:szCs w:val="28"/>
+        </w:rPr>
+        <w:t xml:space="preserve"> acima</w:t>
+      </w:r>
+    </w:p>
+    <w:p>
+      <w:r>
+        <w:t xml:space="preserve">TRUNCATE TABLE </w:t>
+      </w:r>
+      <w:proofErr w:type="spellStart"/>
+      <w:r>
+        <w:t>usuario</w:t>
+      </w:r>
+      <w:proofErr w:type="spellEnd"/>
+      <w:r>
+        <w:t xml:space="preserve"> CASCADE;</w:t>
       </w:r>
     </w:p>
     <w:p/>
@@ -68,45 +171,86 @@
           <w:sz w:val="28"/>
           <w:szCs w:val="28"/>
         </w:rPr>
-        <w:t>Alter para criar coluna tipoUsuario na tabela Usuario</w:t>
-      </w:r>
-    </w:p>
-    <w:p>
-      <w:r>
-        <w:t>ALTER TABLE usuario</w:t>
-      </w:r>
-    </w:p>
-    <w:p>
-      <w:r>
-        <w:t>ADD COLUMN tipoUsuario VARCHAR(15);</w:t>
-      </w:r>
-    </w:p>
-    <w:p>
-      <w:pPr>
-        <w:rPr>
-          <w:color w:val="FF0000"/>
-          <w:sz w:val="28"/>
-          <w:szCs w:val="28"/>
-          <w:u w:val="single"/>
-        </w:rPr>
-      </w:pPr>
-    </w:p>
-    <w:p>
-      <w:pPr>
-        <w:rPr>
-          <w:color w:val="FF0000"/>
-          <w:sz w:val="28"/>
-          <w:szCs w:val="28"/>
-        </w:rPr>
-      </w:pPr>
-      <w:r>
-        <w:rPr>
-          <w:color w:val="FF0000"/>
-          <w:sz w:val="28"/>
-          <w:szCs w:val="28"/>
-        </w:rPr>
         <w:t xml:space="preserve">Alter para criar coluna </w:t>
       </w:r>
+      <w:proofErr w:type="spellStart"/>
+      <w:r>
+        <w:rPr>
+          <w:color w:val="FF0000"/>
+          <w:sz w:val="28"/>
+          <w:szCs w:val="28"/>
+        </w:rPr>
+        <w:t>tipoUsuario</w:t>
+      </w:r>
+      <w:proofErr w:type="spellEnd"/>
+      <w:r>
+        <w:rPr>
+          <w:color w:val="FF0000"/>
+          <w:sz w:val="28"/>
+          <w:szCs w:val="28"/>
+        </w:rPr>
+        <w:t xml:space="preserve"> na tabela </w:t>
+      </w:r>
+      <w:proofErr w:type="spellStart"/>
+      <w:r>
+        <w:rPr>
+          <w:color w:val="FF0000"/>
+          <w:sz w:val="28"/>
+          <w:szCs w:val="28"/>
+        </w:rPr>
+        <w:t>Usuario</w:t>
+      </w:r>
+      <w:proofErr w:type="spellEnd"/>
+    </w:p>
+    <w:p>
+      <w:r>
+        <w:t xml:space="preserve">ALTER TABLE </w:t>
+      </w:r>
+      <w:proofErr w:type="spellStart"/>
+      <w:r>
+        <w:t>usuario</w:t>
+      </w:r>
+      <w:proofErr w:type="spellEnd"/>
+    </w:p>
+    <w:p>
+      <w:r>
+        <w:t xml:space="preserve">ADD COLUMN </w:t>
+      </w:r>
+      <w:proofErr w:type="spellStart"/>
+      <w:r>
+        <w:t>tipoUsuario</w:t>
+      </w:r>
+      <w:proofErr w:type="spellEnd"/>
+      <w:r>
+        <w:t xml:space="preserve"> VARCHAR(15);</w:t>
+      </w:r>
+    </w:p>
+    <w:p>
+      <w:pPr>
+        <w:rPr>
+          <w:color w:val="FF0000"/>
+          <w:sz w:val="28"/>
+          <w:szCs w:val="28"/>
+          <w:u w:val="single"/>
+        </w:rPr>
+      </w:pPr>
+    </w:p>
+    <w:p>
+      <w:pPr>
+        <w:rPr>
+          <w:color w:val="FF0000"/>
+          <w:sz w:val="28"/>
+          <w:szCs w:val="28"/>
+        </w:rPr>
+      </w:pPr>
+      <w:r>
+        <w:rPr>
+          <w:color w:val="FF0000"/>
+          <w:sz w:val="28"/>
+          <w:szCs w:val="28"/>
+        </w:rPr>
+        <w:t xml:space="preserve">Alter para criar coluna </w:t>
+      </w:r>
       <w:r>
         <w:rPr>
           <w:color w:val="FF0000"/>
@@ -121,17 +265,40 @@
           <w:sz w:val="28"/>
           <w:szCs w:val="28"/>
         </w:rPr>
-        <w:t xml:space="preserve"> na tabela Usuario</w:t>
-      </w:r>
-    </w:p>
-    <w:p>
-      <w:r>
-        <w:t>ALTER TABLE usuario</w:t>
-      </w:r>
-    </w:p>
-    <w:p>
-      <w:r>
-        <w:t>ALTER COLUMN cpf TYPE VARCHAR(14);</w:t>
+        <w:t xml:space="preserve"> na tabela </w:t>
+      </w:r>
+      <w:proofErr w:type="spellStart"/>
+      <w:r>
+        <w:rPr>
+          <w:color w:val="FF0000"/>
+          <w:sz w:val="28"/>
+          <w:szCs w:val="28"/>
+        </w:rPr>
+        <w:t>Usuario</w:t>
+      </w:r>
+      <w:proofErr w:type="spellEnd"/>
+    </w:p>
+    <w:p>
+      <w:r>
+        <w:t xml:space="preserve">ALTER TABLE </w:t>
+      </w:r>
+      <w:proofErr w:type="spellStart"/>
+      <w:r>
+        <w:t>usuario</w:t>
+      </w:r>
+      <w:proofErr w:type="spellEnd"/>
+    </w:p>
+    <w:p>
+      <w:r>
+        <w:t xml:space="preserve">ALTER COLUMN </w:t>
+      </w:r>
+      <w:proofErr w:type="spellStart"/>
+      <w:r>
+        <w:t>cpf</w:t>
+      </w:r>
+      <w:proofErr w:type="spellEnd"/>
+      <w:r>
+        <w:t xml:space="preserve"> TYPE VARCHAR(14);</w:t>
       </w:r>
     </w:p>
     <w:p/>
@@ -154,7 +321,15 @@
     </w:p>
     <w:p>
       <w:r>
-        <w:t>TRUNCATE TABLE usuario CASCADE;</w:t>
+        <w:t xml:space="preserve">TRUNCATE TABLE </w:t>
+      </w:r>
+      <w:proofErr w:type="spellStart"/>
+      <w:r>
+        <w:t>usuario</w:t>
+      </w:r>
+      <w:proofErr w:type="spellEnd"/>
+      <w:r>
+        <w:t xml:space="preserve"> CASCADE;</w:t>
       </w:r>
     </w:p>
     <w:p/>
@@ -173,7 +348,25 @@
           <w:sz w:val="28"/>
           <w:szCs w:val="28"/>
         </w:rPr>
-        <w:t>Remover a coluna usuariomesa da tabela mesa</w:t>
+        <w:t xml:space="preserve">Remover a coluna </w:t>
+      </w:r>
+      <w:proofErr w:type="spellStart"/>
+      <w:r>
+        <w:rPr>
+          <w:color w:val="FF0000"/>
+          <w:sz w:val="28"/>
+          <w:szCs w:val="28"/>
+        </w:rPr>
+        <w:t>usuariomesa</w:t>
+      </w:r>
+      <w:proofErr w:type="spellEnd"/>
+      <w:r>
+        <w:rPr>
+          <w:color w:val="FF0000"/>
+          <w:sz w:val="28"/>
+          <w:szCs w:val="28"/>
+        </w:rPr>
+        <w:t xml:space="preserve"> da tabela mesa</w:t>
       </w:r>
       <w:r>
         <w:rPr>
@@ -191,7 +384,15 @@
     </w:p>
     <w:p>
       <w:r>
-        <w:t>DROP COLUMN usuariomesa;</w:t>
+        <w:t xml:space="preserve">DROP COLUMN </w:t>
+      </w:r>
+      <w:proofErr w:type="spellStart"/>
+      <w:r>
+        <w:t>usuariomesa</w:t>
+      </w:r>
+      <w:proofErr w:type="spellEnd"/>
+      <w:r>
+        <w:t>;</w:t>
       </w:r>
     </w:p>
     <w:p/>
@@ -209,7 +410,25 @@
           <w:sz w:val="28"/>
           <w:szCs w:val="28"/>
         </w:rPr>
-        <w:t>Criando a coluna mesasenum na tabela mesas</w:t>
+        <w:t xml:space="preserve">Criando a coluna </w:t>
+      </w:r>
+      <w:proofErr w:type="spellStart"/>
+      <w:r>
+        <w:rPr>
+          <w:color w:val="FF0000"/>
+          <w:sz w:val="28"/>
+          <w:szCs w:val="28"/>
+        </w:rPr>
+        <w:t>mesasenum</w:t>
+      </w:r>
+      <w:proofErr w:type="spellEnd"/>
+      <w:r>
+        <w:rPr>
+          <w:color w:val="FF0000"/>
+          <w:sz w:val="28"/>
+          <w:szCs w:val="28"/>
+        </w:rPr>
+        <w:t xml:space="preserve"> na tabela mesas</w:t>
       </w:r>
     </w:p>
     <w:p>
@@ -219,7 +438,15 @@
     </w:p>
     <w:p>
       <w:r>
-        <w:t>ADD COLUMN mesaenum VARCHAR(6);</w:t>
+        <w:t xml:space="preserve">ADD COLUMN </w:t>
+      </w:r>
+      <w:proofErr w:type="spellStart"/>
+      <w:r>
+        <w:t>mesaenum</w:t>
+      </w:r>
+      <w:proofErr w:type="spellEnd"/>
+      <w:r>
+        <w:t xml:space="preserve"> VARCHAR(6);</w:t>
       </w:r>
     </w:p>
     <w:p/>
@@ -246,7 +473,21 @@
         <w:rPr>
           <w:u w:val="single"/>
         </w:rPr>
-        <w:t>DROP COLUMN usuariopedido;</w:t>
+        <w:t xml:space="preserve">DROP COLUMN </w:t>
+      </w:r>
+      <w:proofErr w:type="spellStart"/>
+      <w:r>
+        <w:rPr>
+          <w:u w:val="single"/>
+        </w:rPr>
+        <w:t>usuariopedido</w:t>
+      </w:r>
+      <w:proofErr w:type="spellEnd"/>
+      <w:r>
+        <w:rPr>
+          <w:u w:val="single"/>
+        </w:rPr>
+        <w:t>;</w:t>
       </w:r>
     </w:p>
     <w:p>
@@ -287,20 +528,186 @@
         <w:rPr>
           <w:u w:val="single"/>
         </w:rPr>
-        <w:t>ALTER TABLe bebidas</w:t>
-      </w:r>
-    </w:p>
-    <w:p>
-      <w:pPr>
-        <w:rPr>
-          <w:u w:val="single"/>
-        </w:rPr>
-      </w:pPr>
-      <w:r>
-        <w:rPr>
-          <w:u w:val="single"/>
-        </w:rPr>
-        <w:t>DROP COLUMN qntbebida;</w:t>
+        <w:t xml:space="preserve">ALTER </w:t>
+      </w:r>
+      <w:proofErr w:type="spellStart"/>
+      <w:r>
+        <w:rPr>
+          <w:u w:val="single"/>
+        </w:rPr>
+        <w:t>TABLe</w:t>
+      </w:r>
+      <w:proofErr w:type="spellEnd"/>
+      <w:r>
+        <w:rPr>
+          <w:u w:val="single"/>
+        </w:rPr>
+        <w:t xml:space="preserve"> bebidas</w:t>
+      </w:r>
+    </w:p>
+    <w:p>
+      <w:pPr>
+        <w:rPr>
+          <w:u w:val="single"/>
+        </w:rPr>
+      </w:pPr>
+      <w:r>
+        <w:rPr>
+          <w:u w:val="single"/>
+        </w:rPr>
+        <w:t xml:space="preserve">DROP COLUMN </w:t>
+      </w:r>
+      <w:proofErr w:type="spellStart"/>
+      <w:r>
+        <w:rPr>
+          <w:u w:val="single"/>
+        </w:rPr>
+        <w:t>qntbebida</w:t>
+      </w:r>
+      <w:proofErr w:type="spellEnd"/>
+      <w:r>
+        <w:rPr>
+          <w:u w:val="single"/>
+        </w:rPr>
+        <w:t>;</w:t>
+      </w:r>
+    </w:p>
+    <w:p>
+      <w:pPr>
+        <w:rPr>
+          <w:u w:val="single"/>
+        </w:rPr>
+      </w:pPr>
+    </w:p>
+    <w:p>
+      <w:pPr>
+        <w:rPr>
+          <w:u w:val="single"/>
+        </w:rPr>
+      </w:pPr>
+      <w:proofErr w:type="spellStart"/>
+      <w:r>
+        <w:rPr>
+          <w:u w:val="single"/>
+        </w:rPr>
+        <w:t>alter</w:t>
+      </w:r>
+      <w:proofErr w:type="spellEnd"/>
+      <w:r>
+        <w:rPr>
+          <w:u w:val="single"/>
+        </w:rPr>
+        <w:t xml:space="preserve"> </w:t>
+      </w:r>
+      <w:proofErr w:type="spellStart"/>
+      <w:r>
+        <w:rPr>
+          <w:u w:val="single"/>
+        </w:rPr>
+        <w:t>table</w:t>
+      </w:r>
+      <w:proofErr w:type="spellEnd"/>
+      <w:r>
+        <w:rPr>
+          <w:u w:val="single"/>
+        </w:rPr>
+        <w:t xml:space="preserve"> mesas</w:t>
+      </w:r>
+    </w:p>
+    <w:p>
+      <w:pPr>
+        <w:rPr>
+          <w:u w:val="single"/>
+        </w:rPr>
+      </w:pPr>
+      <w:proofErr w:type="spellStart"/>
+      <w:r>
+        <w:rPr>
+          <w:u w:val="single"/>
+        </w:rPr>
+        <w:t>drop</w:t>
+      </w:r>
+      <w:proofErr w:type="spellEnd"/>
+      <w:r>
+        <w:rPr>
+          <w:u w:val="single"/>
+        </w:rPr>
+        <w:t xml:space="preserve"> </w:t>
+      </w:r>
+      <w:proofErr w:type="spellStart"/>
+      <w:r>
+        <w:rPr>
+          <w:u w:val="single"/>
+        </w:rPr>
+        <w:t>column</w:t>
+      </w:r>
+      <w:proofErr w:type="spellEnd"/>
+      <w:r>
+        <w:rPr>
+          <w:u w:val="single"/>
+        </w:rPr>
+        <w:t xml:space="preserve"> </w:t>
+      </w:r>
+      <w:proofErr w:type="spellStart"/>
+      <w:r>
+        <w:rPr>
+          <w:u w:val="single"/>
+        </w:rPr>
+        <w:t>mesaenum</w:t>
+      </w:r>
+      <w:proofErr w:type="spellEnd"/>
+      <w:r>
+        <w:rPr>
+          <w:u w:val="single"/>
+        </w:rPr>
+        <w:t>;</w:t>
+      </w:r>
+    </w:p>
+    <w:p>
+      <w:pPr>
+        <w:rPr>
+          <w:u w:val="single"/>
+        </w:rPr>
+      </w:pPr>
+    </w:p>
+    <w:p>
+      <w:pPr>
+        <w:rPr>
+          <w:u w:val="single"/>
+        </w:rPr>
+      </w:pPr>
+      <w:r>
+        <w:rPr>
+          <w:u w:val="single"/>
+        </w:rPr>
+        <w:t>ALTER TABLE mesas</w:t>
+      </w:r>
+    </w:p>
+    <w:p>
+      <w:pPr>
+        <w:rPr>
+          <w:u w:val="single"/>
+        </w:rPr>
+      </w:pPr>
+      <w:r>
+        <w:rPr>
+          <w:u w:val="single"/>
+        </w:rPr>
+        <w:t xml:space="preserve">ADD COLUMN </w:t>
+      </w:r>
+      <w:proofErr w:type="spellStart"/>
+      <w:r>
+        <w:rPr>
+          <w:u w:val="single"/>
+        </w:rPr>
+        <w:t>nomemesa</w:t>
+      </w:r>
+      <w:proofErr w:type="spellEnd"/>
+      <w:r>
+        <w:rPr>
+          <w:u w:val="single"/>
+        </w:rPr>
+        <w:t xml:space="preserve"> VARCHAR(7);</w:t>
       </w:r>
     </w:p>
     <w:sectPr>
@@ -717,6 +1124,7 @@
   <w:style w:type="character" w:default="1" w:styleId="Fontepargpadro">
     <w:name w:val="Default Paragraph Font"/>
     <w:uiPriority w:val="1"/>
+    <w:semiHidden/>
     <w:unhideWhenUsed/>
   </w:style>
   <w:style w:type="table" w:default="1" w:styleId="Tabelanormal">

</xml_diff>

<commit_message>
Ajustes na Conta e Cozinha
</commit_message>
<xml_diff>
--- a/ALTER TABLE's MenuMasterv1.0.docx
+++ b/ALTER TABLE's MenuMasterv1.0.docx
@@ -17,25 +17,58 @@
           <w:sz w:val="28"/>
           <w:szCs w:val="28"/>
         </w:rPr>
-        <w:t>Alter para criar coluna email na tabela Usuario</w:t>
-      </w:r>
-    </w:p>
-    <w:p>
-      <w:r>
-        <w:t>ALTER TABLE usuario</w:t>
-      </w:r>
-    </w:p>
-    <w:p>
-      <w:r>
-        <w:t xml:space="preserve">ADD COLUMN email </w:t>
-      </w:r>
-      <w:proofErr w:type="gramStart"/>
-      <w:r>
-        <w:t>VARCHAR(</w:t>
-      </w:r>
-      <w:proofErr w:type="gramEnd"/>
-      <w:r>
-        <w:t>255) NOT NULL UNIQUE;</w:t>
+        <w:t xml:space="preserve">Alter para criar coluna </w:t>
+      </w:r>
+      <w:proofErr w:type="spellStart"/>
+      <w:r>
+        <w:rPr>
+          <w:color w:val="FF0000"/>
+          <w:sz w:val="28"/>
+          <w:szCs w:val="28"/>
+        </w:rPr>
+        <w:t>email</w:t>
+      </w:r>
+      <w:proofErr w:type="spellEnd"/>
+      <w:r>
+        <w:rPr>
+          <w:color w:val="FF0000"/>
+          <w:sz w:val="28"/>
+          <w:szCs w:val="28"/>
+        </w:rPr>
+        <w:t xml:space="preserve"> na tabela </w:t>
+      </w:r>
+      <w:proofErr w:type="spellStart"/>
+      <w:r>
+        <w:rPr>
+          <w:color w:val="FF0000"/>
+          <w:sz w:val="28"/>
+          <w:szCs w:val="28"/>
+        </w:rPr>
+        <w:t>Usuario</w:t>
+      </w:r>
+      <w:proofErr w:type="spellEnd"/>
+    </w:p>
+    <w:p>
+      <w:r>
+        <w:t xml:space="preserve">ALTER TABLE </w:t>
+      </w:r>
+      <w:proofErr w:type="spellStart"/>
+      <w:r>
+        <w:t>usuario</w:t>
+      </w:r>
+      <w:proofErr w:type="spellEnd"/>
+    </w:p>
+    <w:p>
+      <w:r>
+        <w:t xml:space="preserve">ADD COLUMN </w:t>
+      </w:r>
+      <w:proofErr w:type="spellStart"/>
+      <w:r>
+        <w:t>email</w:t>
+      </w:r>
+      <w:proofErr w:type="spellEnd"/>
+      <w:r>
+        <w:t xml:space="preserve"> VARCHAR(255) NOT NULL UNIQUE;</w:t>
       </w:r>
     </w:p>
     <w:p/>
@@ -53,12 +86,74 @@
           <w:sz w:val="28"/>
           <w:szCs w:val="28"/>
         </w:rPr>
-        <w:t>Delete para adicionar os dados de tipoUsuario – enviar esse comando após enviar o alter table acima</w:t>
-      </w:r>
-    </w:p>
-    <w:p>
-      <w:r>
-        <w:t>TRUNCATE TABLE usuario CASCADE;</w:t>
+        <w:t xml:space="preserve">Delete para adicionar os dados de </w:t>
+      </w:r>
+      <w:proofErr w:type="spellStart"/>
+      <w:r>
+        <w:rPr>
+          <w:color w:val="FF0000"/>
+          <w:sz w:val="28"/>
+          <w:szCs w:val="28"/>
+        </w:rPr>
+        <w:t>tipoUsuario</w:t>
+      </w:r>
+      <w:proofErr w:type="spellEnd"/>
+      <w:r>
+        <w:rPr>
+          <w:color w:val="FF0000"/>
+          <w:sz w:val="28"/>
+          <w:szCs w:val="28"/>
+        </w:rPr>
+        <w:t xml:space="preserve"> – enviar esse comando após enviar o </w:t>
+      </w:r>
+      <w:proofErr w:type="spellStart"/>
+      <w:r>
+        <w:rPr>
+          <w:color w:val="FF0000"/>
+          <w:sz w:val="28"/>
+          <w:szCs w:val="28"/>
+        </w:rPr>
+        <w:t>alter</w:t>
+      </w:r>
+      <w:proofErr w:type="spellEnd"/>
+      <w:r>
+        <w:rPr>
+          <w:color w:val="FF0000"/>
+          <w:sz w:val="28"/>
+          <w:szCs w:val="28"/>
+        </w:rPr>
+        <w:t xml:space="preserve"> </w:t>
+      </w:r>
+      <w:proofErr w:type="spellStart"/>
+      <w:r>
+        <w:rPr>
+          <w:color w:val="FF0000"/>
+          <w:sz w:val="28"/>
+          <w:szCs w:val="28"/>
+        </w:rPr>
+        <w:t>table</w:t>
+      </w:r>
+      <w:proofErr w:type="spellEnd"/>
+      <w:r>
+        <w:rPr>
+          <w:color w:val="FF0000"/>
+          <w:sz w:val="28"/>
+          <w:szCs w:val="28"/>
+        </w:rPr>
+        <w:t xml:space="preserve"> acima</w:t>
+      </w:r>
+    </w:p>
+    <w:p>
+      <w:r>
+        <w:t xml:space="preserve">TRUNCATE TABLE </w:t>
+      </w:r>
+      <w:proofErr w:type="spellStart"/>
+      <w:r>
+        <w:t>usuario</w:t>
+      </w:r>
+      <w:proofErr w:type="spellEnd"/>
+      <w:r>
+        <w:t xml:space="preserve"> CASCADE;</w:t>
       </w:r>
     </w:p>
     <w:p/>
@@ -76,53 +171,86 @@
           <w:sz w:val="28"/>
           <w:szCs w:val="28"/>
         </w:rPr>
-        <w:t>Alter para criar coluna tipoUsuario na tabela Usuario</w:t>
-      </w:r>
-    </w:p>
-    <w:p>
-      <w:r>
-        <w:t>ALTER TABLE usuario</w:t>
-      </w:r>
-    </w:p>
-    <w:p>
-      <w:r>
-        <w:t xml:space="preserve">ADD COLUMN tipoUsuario </w:t>
-      </w:r>
-      <w:proofErr w:type="gramStart"/>
-      <w:r>
-        <w:t>VARCHAR(</w:t>
-      </w:r>
-      <w:proofErr w:type="gramEnd"/>
-      <w:r>
-        <w:t>15);</w:t>
-      </w:r>
-    </w:p>
-    <w:p>
-      <w:pPr>
-        <w:rPr>
-          <w:color w:val="FF0000"/>
-          <w:sz w:val="28"/>
-          <w:szCs w:val="28"/>
-          <w:u w:val="single"/>
-        </w:rPr>
-      </w:pPr>
-    </w:p>
-    <w:p>
-      <w:pPr>
-        <w:rPr>
-          <w:color w:val="FF0000"/>
-          <w:sz w:val="28"/>
-          <w:szCs w:val="28"/>
-        </w:rPr>
-      </w:pPr>
-      <w:r>
-        <w:rPr>
-          <w:color w:val="FF0000"/>
-          <w:sz w:val="28"/>
-          <w:szCs w:val="28"/>
-        </w:rPr>
         <w:t xml:space="preserve">Alter para criar coluna </w:t>
       </w:r>
+      <w:proofErr w:type="spellStart"/>
+      <w:r>
+        <w:rPr>
+          <w:color w:val="FF0000"/>
+          <w:sz w:val="28"/>
+          <w:szCs w:val="28"/>
+        </w:rPr>
+        <w:t>tipoUsuario</w:t>
+      </w:r>
+      <w:proofErr w:type="spellEnd"/>
+      <w:r>
+        <w:rPr>
+          <w:color w:val="FF0000"/>
+          <w:sz w:val="28"/>
+          <w:szCs w:val="28"/>
+        </w:rPr>
+        <w:t xml:space="preserve"> na tabela </w:t>
+      </w:r>
+      <w:proofErr w:type="spellStart"/>
+      <w:r>
+        <w:rPr>
+          <w:color w:val="FF0000"/>
+          <w:sz w:val="28"/>
+          <w:szCs w:val="28"/>
+        </w:rPr>
+        <w:t>Usuario</w:t>
+      </w:r>
+      <w:proofErr w:type="spellEnd"/>
+    </w:p>
+    <w:p>
+      <w:r>
+        <w:t xml:space="preserve">ALTER TABLE </w:t>
+      </w:r>
+      <w:proofErr w:type="spellStart"/>
+      <w:r>
+        <w:t>usuario</w:t>
+      </w:r>
+      <w:proofErr w:type="spellEnd"/>
+    </w:p>
+    <w:p>
+      <w:r>
+        <w:t xml:space="preserve">ADD COLUMN </w:t>
+      </w:r>
+      <w:proofErr w:type="spellStart"/>
+      <w:r>
+        <w:t>tipoUsuario</w:t>
+      </w:r>
+      <w:proofErr w:type="spellEnd"/>
+      <w:r>
+        <w:t xml:space="preserve"> VARCHAR(15);</w:t>
+      </w:r>
+    </w:p>
+    <w:p>
+      <w:pPr>
+        <w:rPr>
+          <w:color w:val="FF0000"/>
+          <w:sz w:val="28"/>
+          <w:szCs w:val="28"/>
+          <w:u w:val="single"/>
+        </w:rPr>
+      </w:pPr>
+    </w:p>
+    <w:p>
+      <w:pPr>
+        <w:rPr>
+          <w:color w:val="FF0000"/>
+          <w:sz w:val="28"/>
+          <w:szCs w:val="28"/>
+        </w:rPr>
+      </w:pPr>
+      <w:r>
+        <w:rPr>
+          <w:color w:val="FF0000"/>
+          <w:sz w:val="28"/>
+          <w:szCs w:val="28"/>
+        </w:rPr>
+        <w:t xml:space="preserve">Alter para criar coluna </w:t>
+      </w:r>
       <w:r>
         <w:rPr>
           <w:color w:val="FF0000"/>
@@ -137,25 +265,40 @@
           <w:sz w:val="28"/>
           <w:szCs w:val="28"/>
         </w:rPr>
-        <w:t xml:space="preserve"> na tabela Usuario</w:t>
-      </w:r>
-    </w:p>
-    <w:p>
-      <w:r>
-        <w:t>ALTER TABLE usuario</w:t>
-      </w:r>
-    </w:p>
-    <w:p>
-      <w:r>
-        <w:t xml:space="preserve">ALTER COLUMN cpf TYPE </w:t>
-      </w:r>
-      <w:proofErr w:type="gramStart"/>
-      <w:r>
-        <w:t>VARCHAR(</w:t>
-      </w:r>
-      <w:proofErr w:type="gramEnd"/>
-      <w:r>
-        <w:t>14);</w:t>
+        <w:t xml:space="preserve"> na tabela </w:t>
+      </w:r>
+      <w:proofErr w:type="spellStart"/>
+      <w:r>
+        <w:rPr>
+          <w:color w:val="FF0000"/>
+          <w:sz w:val="28"/>
+          <w:szCs w:val="28"/>
+        </w:rPr>
+        <w:t>Usuario</w:t>
+      </w:r>
+      <w:proofErr w:type="spellEnd"/>
+    </w:p>
+    <w:p>
+      <w:r>
+        <w:t xml:space="preserve">ALTER TABLE </w:t>
+      </w:r>
+      <w:proofErr w:type="spellStart"/>
+      <w:r>
+        <w:t>usuario</w:t>
+      </w:r>
+      <w:proofErr w:type="spellEnd"/>
+    </w:p>
+    <w:p>
+      <w:r>
+        <w:t xml:space="preserve">ALTER COLUMN </w:t>
+      </w:r>
+      <w:proofErr w:type="spellStart"/>
+      <w:r>
+        <w:t>cpf</w:t>
+      </w:r>
+      <w:proofErr w:type="spellEnd"/>
+      <w:r>
+        <w:t xml:space="preserve"> TYPE VARCHAR(14);</w:t>
       </w:r>
     </w:p>
     <w:p/>
@@ -178,7 +321,15 @@
     </w:p>
     <w:p>
       <w:r>
-        <w:t>TRUNCATE TABLE usuario CASCADE;</w:t>
+        <w:t xml:space="preserve">TRUNCATE TABLE </w:t>
+      </w:r>
+      <w:proofErr w:type="spellStart"/>
+      <w:r>
+        <w:t>usuario</w:t>
+      </w:r>
+      <w:proofErr w:type="spellEnd"/>
+      <w:r>
+        <w:t xml:space="preserve"> CASCADE;</w:t>
       </w:r>
     </w:p>
     <w:p/>
@@ -197,7 +348,25 @@
           <w:sz w:val="28"/>
           <w:szCs w:val="28"/>
         </w:rPr>
-        <w:t>Remover a coluna usuariomesa da tabela mesa</w:t>
+        <w:t xml:space="preserve">Remover a coluna </w:t>
+      </w:r>
+      <w:proofErr w:type="spellStart"/>
+      <w:r>
+        <w:rPr>
+          <w:color w:val="FF0000"/>
+          <w:sz w:val="28"/>
+          <w:szCs w:val="28"/>
+        </w:rPr>
+        <w:t>usuariomesa</w:t>
+      </w:r>
+      <w:proofErr w:type="spellEnd"/>
+      <w:r>
+        <w:rPr>
+          <w:color w:val="FF0000"/>
+          <w:sz w:val="28"/>
+          <w:szCs w:val="28"/>
+        </w:rPr>
+        <w:t xml:space="preserve"> da tabela mesa</w:t>
       </w:r>
       <w:r>
         <w:rPr>
@@ -215,7 +384,15 @@
     </w:p>
     <w:p>
       <w:r>
-        <w:t>DROP COLUMN usuariomesa;</w:t>
+        <w:t xml:space="preserve">DROP COLUMN </w:t>
+      </w:r>
+      <w:proofErr w:type="spellStart"/>
+      <w:r>
+        <w:t>usuariomesa</w:t>
+      </w:r>
+      <w:proofErr w:type="spellEnd"/>
+      <w:r>
+        <w:t>;</w:t>
       </w:r>
     </w:p>
     <w:p/>
@@ -233,7 +410,25 @@
           <w:sz w:val="28"/>
           <w:szCs w:val="28"/>
         </w:rPr>
-        <w:t>Criando a coluna mesasenum na tabela mesas</w:t>
+        <w:t xml:space="preserve">Criando a coluna </w:t>
+      </w:r>
+      <w:proofErr w:type="spellStart"/>
+      <w:r>
+        <w:rPr>
+          <w:color w:val="FF0000"/>
+          <w:sz w:val="28"/>
+          <w:szCs w:val="28"/>
+        </w:rPr>
+        <w:t>mesasenum</w:t>
+      </w:r>
+      <w:proofErr w:type="spellEnd"/>
+      <w:r>
+        <w:rPr>
+          <w:color w:val="FF0000"/>
+          <w:sz w:val="28"/>
+          <w:szCs w:val="28"/>
+        </w:rPr>
+        <w:t xml:space="preserve"> na tabela mesas</w:t>
       </w:r>
     </w:p>
     <w:p>
@@ -243,15 +438,15 @@
     </w:p>
     <w:p>
       <w:r>
-        <w:t xml:space="preserve">ADD COLUMN mesaenum </w:t>
-      </w:r>
-      <w:proofErr w:type="gramStart"/>
-      <w:r>
-        <w:t>VARCHAR(</w:t>
-      </w:r>
-      <w:proofErr w:type="gramEnd"/>
-      <w:r>
-        <w:t>6);</w:t>
+        <w:t xml:space="preserve">ADD COLUMN </w:t>
+      </w:r>
+      <w:proofErr w:type="spellStart"/>
+      <w:r>
+        <w:t>mesaenum</w:t>
+      </w:r>
+      <w:proofErr w:type="spellEnd"/>
+      <w:r>
+        <w:t xml:space="preserve"> VARCHAR(6);</w:t>
       </w:r>
     </w:p>
     <w:p/>
@@ -278,7 +473,21 @@
         <w:rPr>
           <w:u w:val="single"/>
         </w:rPr>
-        <w:t>DROP COLUMN usuariopedido;</w:t>
+        <w:t xml:space="preserve">DROP COLUMN </w:t>
+      </w:r>
+      <w:proofErr w:type="spellStart"/>
+      <w:r>
+        <w:rPr>
+          <w:u w:val="single"/>
+        </w:rPr>
+        <w:t>usuariopedido</w:t>
+      </w:r>
+      <w:proofErr w:type="spellEnd"/>
+      <w:r>
+        <w:rPr>
+          <w:u w:val="single"/>
+        </w:rPr>
+        <w:t>;</w:t>
       </w:r>
     </w:p>
     <w:p>
@@ -312,7 +521,21 @@
         <w:rPr>
           <w:u w:val="single"/>
         </w:rPr>
-        <w:t>DROP COLUMN tipoingrediente;</w:t>
+        <w:t xml:space="preserve">DROP COLUMN </w:t>
+      </w:r>
+      <w:proofErr w:type="spellStart"/>
+      <w:r>
+        <w:rPr>
+          <w:u w:val="single"/>
+        </w:rPr>
+        <w:t>tipoingrediente</w:t>
+      </w:r>
+      <w:proofErr w:type="spellEnd"/>
+      <w:r>
+        <w:rPr>
+          <w:u w:val="single"/>
+        </w:rPr>
+        <w:t>;</w:t>
       </w:r>
     </w:p>
     <w:p>
@@ -378,7 +601,35 @@
         <w:rPr>
           <w:u w:val="single"/>
         </w:rPr>
-        <w:t>RENAME COLUMN nomeingrediente TO nomehamburguer;</w:t>
+        <w:t xml:space="preserve">RENAME COLUMN </w:t>
+      </w:r>
+      <w:proofErr w:type="spellStart"/>
+      <w:r>
+        <w:rPr>
+          <w:u w:val="single"/>
+        </w:rPr>
+        <w:t>nomeingrediente</w:t>
+      </w:r>
+      <w:proofErr w:type="spellEnd"/>
+      <w:r>
+        <w:rPr>
+          <w:u w:val="single"/>
+        </w:rPr>
+        <w:t xml:space="preserve"> TO </w:t>
+      </w:r>
+      <w:proofErr w:type="spellStart"/>
+      <w:r>
+        <w:rPr>
+          <w:u w:val="single"/>
+        </w:rPr>
+        <w:t>nomehamburguer</w:t>
+      </w:r>
+      <w:proofErr w:type="spellEnd"/>
+      <w:r>
+        <w:rPr>
+          <w:u w:val="single"/>
+        </w:rPr>
+        <w:t>;</w:t>
       </w:r>
     </w:p>
     <w:p>
@@ -411,7 +662,35 @@
         <w:rPr>
           <w:u w:val="single"/>
         </w:rPr>
-        <w:t>RENAME COLUMN valoringrediente TO valorhamburguer;</w:t>
+        <w:t xml:space="preserve">RENAME COLUMN </w:t>
+      </w:r>
+      <w:proofErr w:type="spellStart"/>
+      <w:r>
+        <w:rPr>
+          <w:u w:val="single"/>
+        </w:rPr>
+        <w:t>valoringrediente</w:t>
+      </w:r>
+      <w:proofErr w:type="spellEnd"/>
+      <w:r>
+        <w:rPr>
+          <w:u w:val="single"/>
+        </w:rPr>
+        <w:t xml:space="preserve"> TO </w:t>
+      </w:r>
+      <w:proofErr w:type="spellStart"/>
+      <w:r>
+        <w:rPr>
+          <w:u w:val="single"/>
+        </w:rPr>
+        <w:t>valorhamburguer</w:t>
+      </w:r>
+      <w:proofErr w:type="spellEnd"/>
+      <w:r>
+        <w:rPr>
+          <w:u w:val="single"/>
+        </w:rPr>
+        <w:t>;</w:t>
       </w:r>
     </w:p>
     <w:p>
@@ -451,53 +730,139 @@
         <w:rPr>
           <w:u w:val="single"/>
         </w:rPr>
-        <w:t>ALTER TABLe bebidas</w:t>
-      </w:r>
-    </w:p>
-    <w:p>
-      <w:pPr>
-        <w:rPr>
-          <w:u w:val="single"/>
-        </w:rPr>
-      </w:pPr>
-      <w:r>
-        <w:rPr>
-          <w:u w:val="single"/>
-        </w:rPr>
-        <w:t>DROP COLUMN qntbebida;</w:t>
-      </w:r>
-    </w:p>
-    <w:p>
-      <w:pPr>
-        <w:rPr>
-          <w:u w:val="single"/>
-        </w:rPr>
-      </w:pPr>
-    </w:p>
-    <w:p>
-      <w:pPr>
-        <w:rPr>
-          <w:u w:val="single"/>
-        </w:rPr>
-      </w:pPr>
-      <w:r>
-        <w:rPr>
-          <w:u w:val="single"/>
-        </w:rPr>
-        <w:t>alter table mesas</w:t>
-      </w:r>
-    </w:p>
-    <w:p>
-      <w:pPr>
-        <w:rPr>
-          <w:u w:val="single"/>
-        </w:rPr>
-      </w:pPr>
-      <w:r>
-        <w:rPr>
-          <w:u w:val="single"/>
-        </w:rPr>
-        <w:t>drop column mesaenum;</w:t>
+        <w:t xml:space="preserve">ALTER </w:t>
+      </w:r>
+      <w:proofErr w:type="spellStart"/>
+      <w:r>
+        <w:rPr>
+          <w:u w:val="single"/>
+        </w:rPr>
+        <w:t>TABLe</w:t>
+      </w:r>
+      <w:proofErr w:type="spellEnd"/>
+      <w:r>
+        <w:rPr>
+          <w:u w:val="single"/>
+        </w:rPr>
+        <w:t xml:space="preserve"> bebidas</w:t>
+      </w:r>
+    </w:p>
+    <w:p>
+      <w:pPr>
+        <w:rPr>
+          <w:u w:val="single"/>
+        </w:rPr>
+      </w:pPr>
+      <w:r>
+        <w:rPr>
+          <w:u w:val="single"/>
+        </w:rPr>
+        <w:t xml:space="preserve">DROP COLUMN </w:t>
+      </w:r>
+      <w:proofErr w:type="spellStart"/>
+      <w:r>
+        <w:rPr>
+          <w:u w:val="single"/>
+        </w:rPr>
+        <w:t>qntbebida</w:t>
+      </w:r>
+      <w:proofErr w:type="spellEnd"/>
+      <w:r>
+        <w:rPr>
+          <w:u w:val="single"/>
+        </w:rPr>
+        <w:t>;</w:t>
+      </w:r>
+    </w:p>
+    <w:p>
+      <w:pPr>
+        <w:rPr>
+          <w:u w:val="single"/>
+        </w:rPr>
+      </w:pPr>
+    </w:p>
+    <w:p>
+      <w:pPr>
+        <w:rPr>
+          <w:u w:val="single"/>
+        </w:rPr>
+      </w:pPr>
+      <w:proofErr w:type="spellStart"/>
+      <w:r>
+        <w:rPr>
+          <w:u w:val="single"/>
+        </w:rPr>
+        <w:t>alter</w:t>
+      </w:r>
+      <w:proofErr w:type="spellEnd"/>
+      <w:r>
+        <w:rPr>
+          <w:u w:val="single"/>
+        </w:rPr>
+        <w:t xml:space="preserve"> </w:t>
+      </w:r>
+      <w:proofErr w:type="spellStart"/>
+      <w:r>
+        <w:rPr>
+          <w:u w:val="single"/>
+        </w:rPr>
+        <w:t>table</w:t>
+      </w:r>
+      <w:proofErr w:type="spellEnd"/>
+      <w:r>
+        <w:rPr>
+          <w:u w:val="single"/>
+        </w:rPr>
+        <w:t xml:space="preserve"> mesas</w:t>
+      </w:r>
+    </w:p>
+    <w:p>
+      <w:pPr>
+        <w:rPr>
+          <w:u w:val="single"/>
+        </w:rPr>
+      </w:pPr>
+      <w:proofErr w:type="spellStart"/>
+      <w:r>
+        <w:rPr>
+          <w:u w:val="single"/>
+        </w:rPr>
+        <w:t>drop</w:t>
+      </w:r>
+      <w:proofErr w:type="spellEnd"/>
+      <w:r>
+        <w:rPr>
+          <w:u w:val="single"/>
+        </w:rPr>
+        <w:t xml:space="preserve"> </w:t>
+      </w:r>
+      <w:proofErr w:type="spellStart"/>
+      <w:r>
+        <w:rPr>
+          <w:u w:val="single"/>
+        </w:rPr>
+        <w:t>column</w:t>
+      </w:r>
+      <w:proofErr w:type="spellEnd"/>
+      <w:r>
+        <w:rPr>
+          <w:u w:val="single"/>
+        </w:rPr>
+        <w:t xml:space="preserve"> </w:t>
+      </w:r>
+      <w:proofErr w:type="spellStart"/>
+      <w:r>
+        <w:rPr>
+          <w:u w:val="single"/>
+        </w:rPr>
+        <w:t>mesaenum</w:t>
+      </w:r>
+      <w:proofErr w:type="spellEnd"/>
+      <w:r>
+        <w:rPr>
+          <w:u w:val="single"/>
+        </w:rPr>
+        <w:t>;</w:t>
       </w:r>
     </w:p>
     <w:p>
@@ -530,21 +895,21 @@
         <w:rPr>
           <w:u w:val="single"/>
         </w:rPr>
-        <w:t xml:space="preserve">ADD COLUMN nomemesa </w:t>
-      </w:r>
-      <w:proofErr w:type="gramStart"/>
-      <w:r>
-        <w:rPr>
-          <w:u w:val="single"/>
-        </w:rPr>
-        <w:t>VARCHAR(</w:t>
-      </w:r>
-      <w:proofErr w:type="gramEnd"/>
-      <w:r>
-        <w:rPr>
-          <w:u w:val="single"/>
-        </w:rPr>
-        <w:t>7);</w:t>
+        <w:t xml:space="preserve">ADD COLUMN </w:t>
+      </w:r>
+      <w:proofErr w:type="spellStart"/>
+      <w:r>
+        <w:rPr>
+          <w:u w:val="single"/>
+        </w:rPr>
+        <w:t>nomemesa</w:t>
+      </w:r>
+      <w:proofErr w:type="spellEnd"/>
+      <w:r>
+        <w:rPr>
+          <w:u w:val="single"/>
+        </w:rPr>
+        <w:t xml:space="preserve"> VARCHAR(7);</w:t>
       </w:r>
     </w:p>
     <w:p>
@@ -577,21 +942,21 @@
         <w:rPr>
           <w:u w:val="single"/>
         </w:rPr>
-        <w:t xml:space="preserve">ADD COLUMN statuspagamento </w:t>
-      </w:r>
-      <w:proofErr w:type="gramStart"/>
-      <w:r>
-        <w:rPr>
-          <w:u w:val="single"/>
-        </w:rPr>
-        <w:t>VARCHAR(</w:t>
-      </w:r>
-      <w:proofErr w:type="gramEnd"/>
-      <w:r>
-        <w:rPr>
-          <w:u w:val="single"/>
-        </w:rPr>
-        <w:t>50) NOT NULL DEFAULT 'NAO_PAGO';</w:t>
+        <w:t xml:space="preserve">ADD COLUMN </w:t>
+      </w:r>
+      <w:proofErr w:type="spellStart"/>
+      <w:r>
+        <w:rPr>
+          <w:u w:val="single"/>
+        </w:rPr>
+        <w:t>statuspagamento</w:t>
+      </w:r>
+      <w:proofErr w:type="spellEnd"/>
+      <w:r>
+        <w:rPr>
+          <w:u w:val="single"/>
+        </w:rPr>
+        <w:t xml:space="preserve"> VARCHAR(50) NOT NULL DEFAULT 'NAO_PAGO';</w:t>
       </w:r>
     </w:p>
     <w:p>
@@ -624,7 +989,35 @@
         <w:rPr>
           <w:u w:val="single"/>
         </w:rPr>
-        <w:t>RENAME COLUMN idingrediente TO idhamburguer;</w:t>
+        <w:t xml:space="preserve">RENAME COLUMN </w:t>
+      </w:r>
+      <w:proofErr w:type="spellStart"/>
+      <w:r>
+        <w:rPr>
+          <w:u w:val="single"/>
+        </w:rPr>
+        <w:t>idingrediente</w:t>
+      </w:r>
+      <w:proofErr w:type="spellEnd"/>
+      <w:r>
+        <w:rPr>
+          <w:u w:val="single"/>
+        </w:rPr>
+        <w:t xml:space="preserve"> TO </w:t>
+      </w:r>
+      <w:proofErr w:type="spellStart"/>
+      <w:r>
+        <w:rPr>
+          <w:u w:val="single"/>
+        </w:rPr>
+        <w:t>idhamburguer</w:t>
+      </w:r>
+      <w:proofErr w:type="spellEnd"/>
+      <w:r>
+        <w:rPr>
+          <w:u w:val="single"/>
+        </w:rPr>
+        <w:t>;</w:t>
       </w:r>
     </w:p>
     <w:p>
@@ -657,67 +1050,211 @@
         <w:rPr>
           <w:u w:val="single"/>
         </w:rPr>
-        <w:t>RENAME COLUMN disponivelingrediente TO disponivelhamburguer;</w:t>
-      </w:r>
-    </w:p>
-    <w:p>
-      <w:pPr>
-        <w:rPr>
-          <w:u w:val="single"/>
-        </w:rPr>
-      </w:pPr>
+        <w:t xml:space="preserve">RENAME COLUMN </w:t>
+      </w:r>
+      <w:proofErr w:type="spellStart"/>
+      <w:r>
+        <w:rPr>
+          <w:u w:val="single"/>
+        </w:rPr>
+        <w:t>disponivelingrediente</w:t>
+      </w:r>
+      <w:proofErr w:type="spellEnd"/>
+      <w:r>
+        <w:rPr>
+          <w:u w:val="single"/>
+        </w:rPr>
+        <w:t xml:space="preserve"> TO </w:t>
+      </w:r>
+      <w:proofErr w:type="spellStart"/>
+      <w:r>
+        <w:rPr>
+          <w:u w:val="single"/>
+        </w:rPr>
+        <w:t>disponivelhamburguer</w:t>
+      </w:r>
+      <w:proofErr w:type="spellEnd"/>
+      <w:r>
+        <w:rPr>
+          <w:u w:val="single"/>
+        </w:rPr>
+        <w:t>;</w:t>
+      </w:r>
+    </w:p>
+    <w:p>
+      <w:pPr>
+        <w:rPr>
+          <w:u w:val="single"/>
+        </w:rPr>
+      </w:pPr>
+      <w:proofErr w:type="spellStart"/>
       <w:r>
         <w:rPr>
           <w:u w:val="single"/>
         </w:rPr>
         <w:lastRenderedPageBreak/>
-        <w:t>alter table pedidos</w:t>
-      </w:r>
-    </w:p>
-    <w:p>
-      <w:pPr>
-        <w:rPr>
-          <w:u w:val="single"/>
-        </w:rPr>
-      </w:pPr>
-      <w:r>
-        <w:rPr>
-          <w:u w:val="single"/>
-        </w:rPr>
-        <w:t>drop column valorpedido;</w:t>
-      </w:r>
-    </w:p>
-    <w:p>
-      <w:pPr>
-        <w:rPr>
-          <w:u w:val="single"/>
-        </w:rPr>
-      </w:pPr>
-    </w:p>
-    <w:p>
-      <w:pPr>
-        <w:rPr>
-          <w:u w:val="single"/>
-        </w:rPr>
-      </w:pPr>
-      <w:r>
-        <w:rPr>
-          <w:u w:val="single"/>
-        </w:rPr>
-        <w:t>alter table lanches</w:t>
-      </w:r>
-    </w:p>
-    <w:p>
-      <w:pPr>
-        <w:rPr>
-          <w:u w:val="single"/>
-        </w:rPr>
-      </w:pPr>
-      <w:r>
-        <w:rPr>
-          <w:u w:val="single"/>
-        </w:rPr>
-        <w:t>drop column imagemurl;</w:t>
+        <w:t>alter</w:t>
+      </w:r>
+      <w:proofErr w:type="spellEnd"/>
+      <w:r>
+        <w:rPr>
+          <w:u w:val="single"/>
+        </w:rPr>
+        <w:t xml:space="preserve"> </w:t>
+      </w:r>
+      <w:proofErr w:type="spellStart"/>
+      <w:r>
+        <w:rPr>
+          <w:u w:val="single"/>
+        </w:rPr>
+        <w:t>table</w:t>
+      </w:r>
+      <w:proofErr w:type="spellEnd"/>
+      <w:r>
+        <w:rPr>
+          <w:u w:val="single"/>
+        </w:rPr>
+        <w:t xml:space="preserve"> pedidos</w:t>
+      </w:r>
+    </w:p>
+    <w:p>
+      <w:pPr>
+        <w:rPr>
+          <w:u w:val="single"/>
+        </w:rPr>
+      </w:pPr>
+      <w:proofErr w:type="spellStart"/>
+      <w:r>
+        <w:rPr>
+          <w:u w:val="single"/>
+        </w:rPr>
+        <w:t>drop</w:t>
+      </w:r>
+      <w:proofErr w:type="spellEnd"/>
+      <w:r>
+        <w:rPr>
+          <w:u w:val="single"/>
+        </w:rPr>
+        <w:t xml:space="preserve"> </w:t>
+      </w:r>
+      <w:proofErr w:type="spellStart"/>
+      <w:r>
+        <w:rPr>
+          <w:u w:val="single"/>
+        </w:rPr>
+        <w:t>column</w:t>
+      </w:r>
+      <w:proofErr w:type="spellEnd"/>
+      <w:r>
+        <w:rPr>
+          <w:u w:val="single"/>
+        </w:rPr>
+        <w:t xml:space="preserve"> </w:t>
+      </w:r>
+      <w:proofErr w:type="spellStart"/>
+      <w:r>
+        <w:rPr>
+          <w:u w:val="single"/>
+        </w:rPr>
+        <w:t>valorpedido</w:t>
+      </w:r>
+      <w:proofErr w:type="spellEnd"/>
+      <w:r>
+        <w:rPr>
+          <w:u w:val="single"/>
+        </w:rPr>
+        <w:t>;</w:t>
+      </w:r>
+    </w:p>
+    <w:p>
+      <w:pPr>
+        <w:rPr>
+          <w:u w:val="single"/>
+        </w:rPr>
+      </w:pPr>
+    </w:p>
+    <w:p>
+      <w:pPr>
+        <w:rPr>
+          <w:u w:val="single"/>
+        </w:rPr>
+      </w:pPr>
+      <w:proofErr w:type="spellStart"/>
+      <w:r>
+        <w:rPr>
+          <w:u w:val="single"/>
+        </w:rPr>
+        <w:t>alter</w:t>
+      </w:r>
+      <w:proofErr w:type="spellEnd"/>
+      <w:r>
+        <w:rPr>
+          <w:u w:val="single"/>
+        </w:rPr>
+        <w:t xml:space="preserve"> </w:t>
+      </w:r>
+      <w:proofErr w:type="spellStart"/>
+      <w:r>
+        <w:rPr>
+          <w:u w:val="single"/>
+        </w:rPr>
+        <w:t>table</w:t>
+      </w:r>
+      <w:proofErr w:type="spellEnd"/>
+      <w:r>
+        <w:rPr>
+          <w:u w:val="single"/>
+        </w:rPr>
+        <w:t xml:space="preserve"> lanches</w:t>
+      </w:r>
+    </w:p>
+    <w:p>
+      <w:pPr>
+        <w:rPr>
+          <w:u w:val="single"/>
+        </w:rPr>
+      </w:pPr>
+      <w:proofErr w:type="spellStart"/>
+      <w:r>
+        <w:rPr>
+          <w:u w:val="single"/>
+        </w:rPr>
+        <w:t>drop</w:t>
+      </w:r>
+      <w:proofErr w:type="spellEnd"/>
+      <w:r>
+        <w:rPr>
+          <w:u w:val="single"/>
+        </w:rPr>
+        <w:t xml:space="preserve"> </w:t>
+      </w:r>
+      <w:proofErr w:type="spellStart"/>
+      <w:r>
+        <w:rPr>
+          <w:u w:val="single"/>
+        </w:rPr>
+        <w:t>column</w:t>
+      </w:r>
+      <w:proofErr w:type="spellEnd"/>
+      <w:r>
+        <w:rPr>
+          <w:u w:val="single"/>
+        </w:rPr>
+        <w:t xml:space="preserve"> </w:t>
+      </w:r>
+      <w:proofErr w:type="spellStart"/>
+      <w:r>
+        <w:rPr>
+          <w:u w:val="single"/>
+        </w:rPr>
+        <w:t>imagemurl</w:t>
+      </w:r>
+      <w:proofErr w:type="spellEnd"/>
+      <w:r>
+        <w:rPr>
+          <w:u w:val="single"/>
+        </w:rPr>
+        <w:t>;</w:t>
       </w:r>
     </w:p>
     <w:p>
@@ -738,6 +1275,53 @@
           <w:u w:val="single"/>
         </w:rPr>
         <w:t>ALTER TABLE bebidas ADD COLUMN imagem BYTEA;</w:t>
+      </w:r>
+    </w:p>
+    <w:p>
+      <w:pPr>
+        <w:rPr>
+          <w:u w:val="single"/>
+        </w:rPr>
+      </w:pPr>
+    </w:p>
+    <w:p>
+      <w:pPr>
+        <w:rPr>
+          <w:u w:val="single"/>
+        </w:rPr>
+      </w:pPr>
+      <w:r>
+        <w:rPr>
+          <w:u w:val="single"/>
+        </w:rPr>
+        <w:t>ALTER TABLE pedidos</w:t>
+      </w:r>
+    </w:p>
+    <w:p>
+      <w:pPr>
+        <w:rPr>
+          <w:u w:val="single"/>
+        </w:rPr>
+      </w:pPr>
+      <w:r>
+        <w:rPr>
+          <w:u w:val="single"/>
+        </w:rPr>
+        <w:t xml:space="preserve">ADD COLUMN </w:t>
+      </w:r>
+      <w:proofErr w:type="spellStart"/>
+      <w:r>
+        <w:rPr>
+          <w:u w:val="single"/>
+        </w:rPr>
+        <w:t>valorpedido</w:t>
+      </w:r>
+      <w:proofErr w:type="spellEnd"/>
+      <w:r>
+        <w:rPr>
+          <w:u w:val="single"/>
+        </w:rPr>
+        <w:t xml:space="preserve"> DOUBLE PRECISION NOT NULL DEFAULT 0.0;</w:t>
       </w:r>
     </w:p>
     <w:p>

</xml_diff>